<commit_message>
updated Transition phase iteration plan
</commit_message>
<xml_diff>
--- a/Documentation/Iteration Plans/Iteration plan 2 Transition Phase.docx
+++ b/Documentation/Iteration Plans/Iteration plan 2 Transition Phase.docx
@@ -815,6 +815,17 @@
                 <w:rFonts w:ascii="Arial" w:cs="Arial" w:eastAsia="Arial" w:hAnsi="Arial"/>
               </w:rPr>
             </w:pPr>
+            <w:hyperlink r:id="rId6">
+              <w:r>
+                <w:rPr>
+                  <w:rFonts w:ascii="Arial" w:cs="Arial" w:eastAsia="Arial" w:hAnsi="Arial"/>
+                  <w:color w:val="1155cc"/>
+                  <w:u w:val="single"/>
+                  <w:rtl w:val="0"/>
+                </w:rPr>
+                <w:t xml:space="preserve">Complete</w:t>
+              </w:r>
+            </w:hyperlink>
             <w:r>
               <w:rPr>
                 <w:rtl w:val="0"/>
@@ -878,27 +889,31 @@
             </w:pPr>
             <w:r>
               <w:rPr>
-                <w:rtl w:val="0"/>
-              </w:rPr>
-            </w:r>
-          </w:p>
-        </w:tc>
-        <w:tc>
-          <w:tcPr>
-            <w:shd w:fill="auto" w:val="clear"/>
-            <w:vAlign w:val="center"/>
-          </w:tcPr>
-          <w:p>
-            <w:pPr>
-              <w:widowControl w:val="1"/>
-              <w:rPr>
-                <w:rFonts w:ascii="Arial" w:cs="Arial" w:eastAsia="Arial" w:hAnsi="Arial"/>
-              </w:rPr>
-            </w:pPr>
-            <w:r>
-              <w:rPr>
-                <w:rtl w:val="0"/>
-              </w:rPr>
+                <w:rFonts w:ascii="Arial" w:cs="Arial" w:eastAsia="Arial" w:hAnsi="Arial"/>
+                <w:rtl w:val="0"/>
+              </w:rPr>
+              <w:t xml:space="preserve">1</w:t>
+            </w:r>
+          </w:p>
+        </w:tc>
+        <w:tc>
+          <w:tcPr>
+            <w:shd w:fill="auto" w:val="clear"/>
+            <w:vAlign w:val="center"/>
+          </w:tcPr>
+          <w:p>
+            <w:pPr>
+              <w:widowControl w:val="1"/>
+              <w:rPr>
+                <w:rFonts w:ascii="Arial" w:cs="Arial" w:eastAsia="Arial" w:hAnsi="Arial"/>
+              </w:rPr>
+            </w:pPr>
+            <w:r>
+              <w:rPr>
+                <w:rFonts w:ascii="Arial" w:cs="Arial" w:eastAsia="Arial" w:hAnsi="Arial"/>
+                <w:rtl w:val="0"/>
+              </w:rPr>
+              <w:t xml:space="preserve">0</w:t>
             </w:r>
           </w:p>
         </w:tc>
@@ -975,6 +990,17 @@
                 <w:rFonts w:ascii="Arial" w:cs="Arial" w:eastAsia="Arial" w:hAnsi="Arial"/>
               </w:rPr>
             </w:pPr>
+            <w:hyperlink r:id="rId7">
+              <w:r>
+                <w:rPr>
+                  <w:rFonts w:ascii="Arial" w:cs="Arial" w:eastAsia="Arial" w:hAnsi="Arial"/>
+                  <w:color w:val="1155cc"/>
+                  <w:u w:val="single"/>
+                  <w:rtl w:val="0"/>
+                </w:rPr>
+                <w:t xml:space="preserve">Complete</w:t>
+              </w:r>
+            </w:hyperlink>
             <w:r>
               <w:rPr>
                 <w:rtl w:val="0"/>
@@ -1038,27 +1064,31 @@
             </w:pPr>
             <w:r>
               <w:rPr>
-                <w:rtl w:val="0"/>
-              </w:rPr>
-            </w:r>
-          </w:p>
-        </w:tc>
-        <w:tc>
-          <w:tcPr>
-            <w:shd w:fill="auto" w:val="clear"/>
-            <w:vAlign w:val="center"/>
-          </w:tcPr>
-          <w:p>
-            <w:pPr>
-              <w:widowControl w:val="1"/>
-              <w:rPr>
-                <w:rFonts w:ascii="Arial" w:cs="Arial" w:eastAsia="Arial" w:hAnsi="Arial"/>
-              </w:rPr>
-            </w:pPr>
-            <w:r>
-              <w:rPr>
-                <w:rtl w:val="0"/>
-              </w:rPr>
+                <w:rFonts w:ascii="Arial" w:cs="Arial" w:eastAsia="Arial" w:hAnsi="Arial"/>
+                <w:rtl w:val="0"/>
+              </w:rPr>
+              <w:t xml:space="preserve">1</w:t>
+            </w:r>
+          </w:p>
+        </w:tc>
+        <w:tc>
+          <w:tcPr>
+            <w:shd w:fill="auto" w:val="clear"/>
+            <w:vAlign w:val="center"/>
+          </w:tcPr>
+          <w:p>
+            <w:pPr>
+              <w:widowControl w:val="1"/>
+              <w:rPr>
+                <w:rFonts w:ascii="Arial" w:cs="Arial" w:eastAsia="Arial" w:hAnsi="Arial"/>
+              </w:rPr>
+            </w:pPr>
+            <w:r>
+              <w:rPr>
+                <w:rFonts w:ascii="Arial" w:cs="Arial" w:eastAsia="Arial" w:hAnsi="Arial"/>
+                <w:rtl w:val="0"/>
+              </w:rPr>
+              <w:t xml:space="preserve">0</w:t>
             </w:r>
           </w:p>
         </w:tc>
@@ -1135,6 +1165,17 @@
                 <w:rFonts w:ascii="Arial" w:cs="Arial" w:eastAsia="Arial" w:hAnsi="Arial"/>
               </w:rPr>
             </w:pPr>
+            <w:hyperlink r:id="rId8">
+              <w:r>
+                <w:rPr>
+                  <w:rFonts w:ascii="Arial" w:cs="Arial" w:eastAsia="Arial" w:hAnsi="Arial"/>
+                  <w:color w:val="1155cc"/>
+                  <w:u w:val="single"/>
+                  <w:rtl w:val="0"/>
+                </w:rPr>
+                <w:t xml:space="preserve">Complete</w:t>
+              </w:r>
+            </w:hyperlink>
             <w:r>
               <w:rPr>
                 <w:rtl w:val="0"/>
@@ -1198,187 +1239,31 @@
             </w:pPr>
             <w:r>
               <w:rPr>
-                <w:rtl w:val="0"/>
-              </w:rPr>
-            </w:r>
-          </w:p>
-        </w:tc>
-        <w:tc>
-          <w:tcPr>
-            <w:shd w:fill="auto" w:val="clear"/>
-            <w:vAlign w:val="center"/>
-          </w:tcPr>
-          <w:p>
-            <w:pPr>
-              <w:widowControl w:val="1"/>
-              <w:rPr>
-                <w:rFonts w:ascii="Arial" w:cs="Arial" w:eastAsia="Arial" w:hAnsi="Arial"/>
-              </w:rPr>
-            </w:pPr>
-            <w:r>
-              <w:rPr>
-                <w:rtl w:val="0"/>
-              </w:rPr>
-            </w:r>
-          </w:p>
-        </w:tc>
-      </w:tr>
-      <w:tr>
-        <w:trPr>
-          <w:trHeight w:val="220" w:hRule="atLeast"/>
-        </w:trPr>
-        <w:tc>
-          <w:tcPr/>
-          <w:p>
-            <w:pPr>
-              <w:widowControl w:val="1"/>
-              <w:rPr>
-                <w:rFonts w:ascii="Arial" w:cs="Arial" w:eastAsia="Arial" w:hAnsi="Arial"/>
-              </w:rPr>
-            </w:pPr>
-            <w:r>
-              <w:rPr>
-                <w:rFonts w:ascii="Arial" w:cs="Arial" w:eastAsia="Arial" w:hAnsi="Arial"/>
-                <w:rtl w:val="0"/>
-              </w:rPr>
-              <w:t xml:space="preserve">1.4</w:t>
-            </w:r>
-          </w:p>
-        </w:tc>
-        <w:tc>
-          <w:tcPr>
-            <w:shd w:fill="auto" w:val="clear"/>
-          </w:tcPr>
-          <w:p>
-            <w:pPr>
-              <w:widowControl w:val="1"/>
-              <w:rPr>
-                <w:rFonts w:ascii="Arial" w:cs="Arial" w:eastAsia="Arial" w:hAnsi="Arial"/>
-              </w:rPr>
-            </w:pPr>
-            <w:r>
-              <w:rPr>
-                <w:rFonts w:ascii="Arial" w:cs="Arial" w:eastAsia="Arial" w:hAnsi="Arial"/>
-                <w:rtl w:val="0"/>
-              </w:rPr>
-              <w:t xml:space="preserve">Resolve first batch of identified issues</w:t>
-            </w:r>
-          </w:p>
-        </w:tc>
-        <w:tc>
-          <w:tcPr/>
-          <w:p>
-            <w:pPr>
-              <w:widowControl w:val="1"/>
-              <w:rPr>
-                <w:rFonts w:ascii="Arial" w:cs="Arial" w:eastAsia="Arial" w:hAnsi="Arial"/>
-              </w:rPr>
-            </w:pPr>
-            <w:r>
-              <w:rPr>
-                <w:rFonts w:ascii="Arial" w:cs="Arial" w:eastAsia="Arial" w:hAnsi="Arial"/>
-                <w:rtl w:val="0"/>
-              </w:rPr>
-              <w:t xml:space="preserve">Issues identified by the first wave of testing complete, This will expand into potentially more issues</w:t>
-            </w:r>
-          </w:p>
-        </w:tc>
-        <w:tc>
-          <w:tcPr>
-            <w:shd w:fill="auto" w:val="clear"/>
-            <w:vAlign w:val="center"/>
-          </w:tcPr>
-          <w:p>
-            <w:pPr>
-              <w:widowControl w:val="1"/>
-              <w:rPr>
-                <w:rFonts w:ascii="Arial" w:cs="Arial" w:eastAsia="Arial" w:hAnsi="Arial"/>
-              </w:rPr>
-            </w:pPr>
-            <w:r>
-              <w:rPr>
-                <w:rtl w:val="0"/>
-              </w:rPr>
-            </w:r>
-          </w:p>
-        </w:tc>
-        <w:tc>
-          <w:tcPr>
-            <w:shd w:fill="auto" w:val="clear"/>
-            <w:vAlign w:val="center"/>
-          </w:tcPr>
-          <w:p>
-            <w:pPr>
-              <w:widowControl w:val="1"/>
-              <w:rPr>
-                <w:rFonts w:ascii="Arial" w:cs="Arial" w:eastAsia="Arial" w:hAnsi="Arial"/>
-              </w:rPr>
-            </w:pPr>
-            <w:r>
-              <w:rPr>
-                <w:rFonts w:ascii="Arial" w:cs="Arial" w:eastAsia="Arial" w:hAnsi="Arial"/>
-                <w:rtl w:val="0"/>
-              </w:rPr>
-              <w:t xml:space="preserve">Team</w:t>
-            </w:r>
-          </w:p>
-        </w:tc>
-        <w:tc>
-          <w:tcPr>
-            <w:shd w:fill="auto" w:val="clear"/>
-            <w:vAlign w:val="center"/>
-          </w:tcPr>
-          <w:p>
-            <w:pPr>
-              <w:widowControl w:val="1"/>
-              <w:rPr>
-                <w:rFonts w:ascii="Arial" w:cs="Arial" w:eastAsia="Arial" w:hAnsi="Arial"/>
-              </w:rPr>
-            </w:pPr>
-            <w:r>
-              <w:rPr>
-                <w:rFonts w:ascii="Arial" w:cs="Arial" w:eastAsia="Arial" w:hAnsi="Arial"/>
-                <w:rtl w:val="0"/>
-              </w:rPr>
-              <w:t xml:space="preserve">Allocated on a per issue basis</w:t>
-            </w:r>
-          </w:p>
-        </w:tc>
-        <w:tc>
-          <w:tcPr>
-            <w:shd w:fill="auto" w:val="clear"/>
-            <w:vAlign w:val="center"/>
-          </w:tcPr>
-          <w:p>
-            <w:pPr>
-              <w:widowControl w:val="1"/>
-              <w:rPr>
-                <w:rFonts w:ascii="Arial" w:cs="Arial" w:eastAsia="Arial" w:hAnsi="Arial"/>
-              </w:rPr>
-            </w:pPr>
-            <w:r>
-              <w:rPr>
-                <w:rtl w:val="0"/>
-              </w:rPr>
-            </w:r>
-          </w:p>
-        </w:tc>
-        <w:tc>
-          <w:tcPr>
-            <w:shd w:fill="auto" w:val="clear"/>
-            <w:vAlign w:val="center"/>
-          </w:tcPr>
-          <w:p>
-            <w:pPr>
-              <w:widowControl w:val="1"/>
-              <w:rPr>
-                <w:rFonts w:ascii="Arial" w:cs="Arial" w:eastAsia="Arial" w:hAnsi="Arial"/>
-              </w:rPr>
-            </w:pPr>
-            <w:r>
-              <w:rPr>
-                <w:rtl w:val="0"/>
-              </w:rPr>
+                <w:rFonts w:ascii="Arial" w:cs="Arial" w:eastAsia="Arial" w:hAnsi="Arial"/>
+                <w:rtl w:val="0"/>
+              </w:rPr>
+              <w:t xml:space="preserve">1</w:t>
+            </w:r>
+          </w:p>
+        </w:tc>
+        <w:tc>
+          <w:tcPr>
+            <w:shd w:fill="auto" w:val="clear"/>
+            <w:vAlign w:val="center"/>
+          </w:tcPr>
+          <w:p>
+            <w:pPr>
+              <w:widowControl w:val="1"/>
+              <w:rPr>
+                <w:rFonts w:ascii="Arial" w:cs="Arial" w:eastAsia="Arial" w:hAnsi="Arial"/>
+              </w:rPr>
+            </w:pPr>
+            <w:r>
+              <w:rPr>
+                <w:rFonts w:ascii="Arial" w:cs="Arial" w:eastAsia="Arial" w:hAnsi="Arial"/>
+                <w:rtl w:val="0"/>
+              </w:rPr>
+              <w:t xml:space="preserve">0</w:t>
             </w:r>
           </w:p>
         </w:tc>
@@ -1421,7 +1306,7 @@
                 <w:rFonts w:ascii="Arial" w:cs="Arial" w:eastAsia="Arial" w:hAnsi="Arial"/>
                 <w:rtl w:val="0"/>
               </w:rPr>
-              <w:t xml:space="preserve">Programmer documentation</w:t>
+              <w:t xml:space="preserve">Review and update system architecture</w:t>
             </w:r>
           </w:p>
         </w:tc>
@@ -1455,6 +1340,17 @@
                 <w:rFonts w:ascii="Arial" w:cs="Arial" w:eastAsia="Arial" w:hAnsi="Arial"/>
               </w:rPr>
             </w:pPr>
+            <w:hyperlink r:id="rId9">
+              <w:r>
+                <w:rPr>
+                  <w:rFonts w:ascii="Arial" w:cs="Arial" w:eastAsia="Arial" w:hAnsi="Arial"/>
+                  <w:color w:val="1155cc"/>
+                  <w:u w:val="single"/>
+                  <w:rtl w:val="0"/>
+                </w:rPr>
+                <w:t xml:space="preserve">Complete</w:t>
+              </w:r>
+            </w:hyperlink>
             <w:r>
               <w:rPr>
                 <w:rtl w:val="0"/>
@@ -1499,45 +1395,49 @@
                 <w:rFonts w:ascii="Arial" w:cs="Arial" w:eastAsia="Arial" w:hAnsi="Arial"/>
                 <w:rtl w:val="0"/>
               </w:rPr>
-              <w:t xml:space="preserve">6</w:t>
-            </w:r>
-          </w:p>
-        </w:tc>
-        <w:tc>
-          <w:tcPr>
-            <w:shd w:fill="auto" w:val="clear"/>
-            <w:vAlign w:val="center"/>
-          </w:tcPr>
-          <w:p>
-            <w:pPr>
-              <w:widowControl w:val="1"/>
-              <w:rPr>
-                <w:rFonts w:ascii="Arial" w:cs="Arial" w:eastAsia="Arial" w:hAnsi="Arial"/>
-              </w:rPr>
-            </w:pPr>
-            <w:r>
-              <w:rPr>
-                <w:rtl w:val="0"/>
-              </w:rPr>
-            </w:r>
-          </w:p>
-        </w:tc>
-        <w:tc>
-          <w:tcPr>
-            <w:shd w:fill="auto" w:val="clear"/>
-            <w:vAlign w:val="center"/>
-          </w:tcPr>
-          <w:p>
-            <w:pPr>
-              <w:widowControl w:val="1"/>
-              <w:rPr>
-                <w:rFonts w:ascii="Arial" w:cs="Arial" w:eastAsia="Arial" w:hAnsi="Arial"/>
-              </w:rPr>
-            </w:pPr>
-            <w:r>
-              <w:rPr>
-                <w:rtl w:val="0"/>
-              </w:rPr>
+              <w:t xml:space="preserve">3</w:t>
+            </w:r>
+          </w:p>
+        </w:tc>
+        <w:tc>
+          <w:tcPr>
+            <w:shd w:fill="auto" w:val="clear"/>
+            <w:vAlign w:val="center"/>
+          </w:tcPr>
+          <w:p>
+            <w:pPr>
+              <w:widowControl w:val="1"/>
+              <w:rPr>
+                <w:rFonts w:ascii="Arial" w:cs="Arial" w:eastAsia="Arial" w:hAnsi="Arial"/>
+              </w:rPr>
+            </w:pPr>
+            <w:r>
+              <w:rPr>
+                <w:rFonts w:ascii="Arial" w:cs="Arial" w:eastAsia="Arial" w:hAnsi="Arial"/>
+                <w:rtl w:val="0"/>
+              </w:rPr>
+              <w:t xml:space="preserve">1</w:t>
+            </w:r>
+          </w:p>
+        </w:tc>
+        <w:tc>
+          <w:tcPr>
+            <w:shd w:fill="auto" w:val="clear"/>
+            <w:vAlign w:val="center"/>
+          </w:tcPr>
+          <w:p>
+            <w:pPr>
+              <w:widowControl w:val="1"/>
+              <w:rPr>
+                <w:rFonts w:ascii="Arial" w:cs="Arial" w:eastAsia="Arial" w:hAnsi="Arial"/>
+              </w:rPr>
+            </w:pPr>
+            <w:r>
+              <w:rPr>
+                <w:rFonts w:ascii="Arial" w:cs="Arial" w:eastAsia="Arial" w:hAnsi="Arial"/>
+                <w:rtl w:val="0"/>
+              </w:rPr>
+              <w:t xml:space="preserve">0</w:t>
             </w:r>
           </w:p>
         </w:tc>
@@ -1560,27 +1460,27 @@
                 <w:rFonts w:ascii="Arial" w:cs="Arial" w:eastAsia="Arial" w:hAnsi="Arial"/>
                 <w:rtl w:val="0"/>
               </w:rPr>
-              <w:t xml:space="preserve">3.1</w:t>
-            </w:r>
-          </w:p>
-        </w:tc>
-        <w:tc>
-          <w:tcPr>
-            <w:shd w:fill="auto" w:val="clear"/>
-          </w:tcPr>
-          <w:p>
-            <w:pPr>
-              <w:widowControl w:val="1"/>
-              <w:rPr>
-                <w:rFonts w:ascii="Arial" w:cs="Arial" w:eastAsia="Arial" w:hAnsi="Arial"/>
-              </w:rPr>
-            </w:pPr>
-            <w:r>
-              <w:rPr>
-                <w:rFonts w:ascii="Arial" w:cs="Arial" w:eastAsia="Arial" w:hAnsi="Arial"/>
-                <w:rtl w:val="0"/>
-              </w:rPr>
-              <w:t xml:space="preserve">Transition phase status assessment</w:t>
+              <w:t xml:space="preserve">2.2</w:t>
+            </w:r>
+          </w:p>
+        </w:tc>
+        <w:tc>
+          <w:tcPr>
+            <w:shd w:fill="auto" w:val="clear"/>
+          </w:tcPr>
+          <w:p>
+            <w:pPr>
+              <w:widowControl w:val="1"/>
+              <w:rPr>
+                <w:rFonts w:ascii="Arial" w:cs="Arial" w:eastAsia="Arial" w:hAnsi="Arial"/>
+              </w:rPr>
+            </w:pPr>
+            <w:r>
+              <w:rPr>
+                <w:rFonts w:ascii="Arial" w:cs="Arial" w:eastAsia="Arial" w:hAnsi="Arial"/>
+                <w:rtl w:val="0"/>
+              </w:rPr>
+              <w:t xml:space="preserve">Review and update Master test plan </w:t>
             </w:r>
           </w:p>
         </w:tc>
@@ -1595,106 +1495,121 @@
             </w:pPr>
             <w:r>
               <w:rPr>
-                <w:rFonts w:ascii="Arial" w:cs="Arial" w:eastAsia="Arial" w:hAnsi="Arial"/>
-                <w:rtl w:val="0"/>
-              </w:rPr>
-              <w:t xml:space="preserve">Phase completed</w:t>
-            </w:r>
-          </w:p>
-        </w:tc>
-        <w:tc>
-          <w:tcPr>
-            <w:shd w:fill="auto" w:val="clear"/>
-            <w:vAlign w:val="center"/>
-          </w:tcPr>
-          <w:p>
-            <w:pPr>
-              <w:widowControl w:val="1"/>
-              <w:rPr>
-                <w:rFonts w:ascii="Arial" w:cs="Arial" w:eastAsia="Arial" w:hAnsi="Arial"/>
-              </w:rPr>
-            </w:pPr>
-            <w:r>
-              <w:rPr>
-                <w:rtl w:val="0"/>
-              </w:rPr>
-            </w:r>
-          </w:p>
-        </w:tc>
-        <w:tc>
-          <w:tcPr>
-            <w:shd w:fill="auto" w:val="clear"/>
-            <w:vAlign w:val="center"/>
-          </w:tcPr>
-          <w:p>
-            <w:pPr>
-              <w:widowControl w:val="1"/>
-              <w:rPr>
-                <w:rFonts w:ascii="Arial" w:cs="Arial" w:eastAsia="Arial" w:hAnsi="Arial"/>
-              </w:rPr>
-            </w:pPr>
-            <w:r>
-              <w:rPr>
-                <w:rFonts w:ascii="Arial" w:cs="Arial" w:eastAsia="Arial" w:hAnsi="Arial"/>
-                <w:rtl w:val="0"/>
-              </w:rPr>
-              <w:t xml:space="preserve">Team</w:t>
-            </w:r>
-          </w:p>
-        </w:tc>
-        <w:tc>
-          <w:tcPr>
-            <w:vAlign w:val="center"/>
-          </w:tcPr>
-          <w:p>
-            <w:pPr>
-              <w:widowControl w:val="1"/>
-              <w:rPr>
-                <w:rFonts w:ascii="Arial" w:cs="Arial" w:eastAsia="Arial" w:hAnsi="Arial"/>
-              </w:rPr>
-            </w:pPr>
-            <w:r>
-              <w:rPr>
-                <w:rtl w:val="0"/>
-              </w:rPr>
-            </w:r>
-          </w:p>
-        </w:tc>
-        <w:tc>
-          <w:tcPr>
-            <w:shd w:fill="auto" w:val="clear"/>
-            <w:vAlign w:val="center"/>
-          </w:tcPr>
-          <w:p>
-            <w:pPr>
-              <w:widowControl w:val="1"/>
-              <w:rPr>
-                <w:rFonts w:ascii="Arial" w:cs="Arial" w:eastAsia="Arial" w:hAnsi="Arial"/>
-              </w:rPr>
-            </w:pPr>
-            <w:r>
-              <w:rPr>
-                <w:rtl w:val="0"/>
-              </w:rPr>
-            </w:r>
-          </w:p>
-        </w:tc>
-        <w:tc>
-          <w:tcPr>
-            <w:shd w:fill="auto" w:val="clear"/>
-            <w:vAlign w:val="center"/>
-          </w:tcPr>
-          <w:p>
-            <w:pPr>
-              <w:widowControl w:val="1"/>
-              <w:rPr>
-                <w:rFonts w:ascii="Arial" w:cs="Arial" w:eastAsia="Arial" w:hAnsi="Arial"/>
-              </w:rPr>
-            </w:pPr>
-            <w:r>
-              <w:rPr>
-                <w:rtl w:val="0"/>
-              </w:rPr>
+                <w:rtl w:val="0"/>
+              </w:rPr>
+            </w:r>
+          </w:p>
+        </w:tc>
+        <w:tc>
+          <w:tcPr>
+            <w:shd w:fill="auto" w:val="clear"/>
+            <w:vAlign w:val="center"/>
+          </w:tcPr>
+          <w:p>
+            <w:pPr>
+              <w:widowControl w:val="1"/>
+              <w:rPr>
+                <w:rFonts w:ascii="Arial" w:cs="Arial" w:eastAsia="Arial" w:hAnsi="Arial"/>
+              </w:rPr>
+            </w:pPr>
+            <w:hyperlink r:id="rId10">
+              <w:r>
+                <w:rPr>
+                  <w:rFonts w:ascii="Arial" w:cs="Arial" w:eastAsia="Arial" w:hAnsi="Arial"/>
+                  <w:color w:val="1155cc"/>
+                  <w:u w:val="single"/>
+                  <w:rtl w:val="0"/>
+                </w:rPr>
+                <w:t xml:space="preserve">Complete</w:t>
+              </w:r>
+            </w:hyperlink>
+            <w:r>
+              <w:rPr>
+                <w:rtl w:val="0"/>
+              </w:rPr>
+            </w:r>
+          </w:p>
+        </w:tc>
+        <w:tc>
+          <w:tcPr>
+            <w:shd w:fill="auto" w:val="clear"/>
+            <w:vAlign w:val="center"/>
+          </w:tcPr>
+          <w:p>
+            <w:pPr>
+              <w:widowControl w:val="1"/>
+              <w:rPr>
+                <w:rFonts w:ascii="Arial" w:cs="Arial" w:eastAsia="Arial" w:hAnsi="Arial"/>
+              </w:rPr>
+            </w:pPr>
+            <w:r>
+              <w:rPr>
+                <w:rFonts w:ascii="Arial" w:cs="Arial" w:eastAsia="Arial" w:hAnsi="Arial"/>
+                <w:rtl w:val="0"/>
+              </w:rPr>
+              <w:t xml:space="preserve">Jack</w:t>
+            </w:r>
+          </w:p>
+        </w:tc>
+        <w:tc>
+          <w:tcPr>
+            <w:vAlign w:val="center"/>
+          </w:tcPr>
+          <w:p>
+            <w:pPr>
+              <w:widowControl w:val="1"/>
+              <w:rPr>
+                <w:rFonts w:ascii="Arial" w:cs="Arial" w:eastAsia="Arial" w:hAnsi="Arial"/>
+              </w:rPr>
+            </w:pPr>
+            <w:r>
+              <w:rPr>
+                <w:rFonts w:ascii="Arial" w:cs="Arial" w:eastAsia="Arial" w:hAnsi="Arial"/>
+                <w:rtl w:val="0"/>
+              </w:rPr>
+              <w:t xml:space="preserve">2</w:t>
+            </w:r>
+          </w:p>
+        </w:tc>
+        <w:tc>
+          <w:tcPr>
+            <w:shd w:fill="auto" w:val="clear"/>
+            <w:vAlign w:val="center"/>
+          </w:tcPr>
+          <w:p>
+            <w:pPr>
+              <w:widowControl w:val="1"/>
+              <w:rPr>
+                <w:rFonts w:ascii="Arial" w:cs="Arial" w:eastAsia="Arial" w:hAnsi="Arial"/>
+              </w:rPr>
+            </w:pPr>
+            <w:r>
+              <w:rPr>
+                <w:rFonts w:ascii="Arial" w:cs="Arial" w:eastAsia="Arial" w:hAnsi="Arial"/>
+                <w:rtl w:val="0"/>
+              </w:rPr>
+              <w:t xml:space="preserve">1</w:t>
+            </w:r>
+          </w:p>
+        </w:tc>
+        <w:tc>
+          <w:tcPr>
+            <w:shd w:fill="auto" w:val="clear"/>
+            <w:vAlign w:val="center"/>
+          </w:tcPr>
+          <w:p>
+            <w:pPr>
+              <w:widowControl w:val="1"/>
+              <w:rPr>
+                <w:rFonts w:ascii="Arial" w:cs="Arial" w:eastAsia="Arial" w:hAnsi="Arial"/>
+              </w:rPr>
+            </w:pPr>
+            <w:r>
+              <w:rPr>
+                <w:rFonts w:ascii="Arial" w:cs="Arial" w:eastAsia="Arial" w:hAnsi="Arial"/>
+                <w:rtl w:val="0"/>
+              </w:rPr>
+              <w:t xml:space="preserve">0</w:t>
             </w:r>
           </w:p>
         </w:tc>
@@ -1717,27 +1632,27 @@
                 <w:rFonts w:ascii="Arial" w:cs="Arial" w:eastAsia="Arial" w:hAnsi="Arial"/>
                 <w:rtl w:val="0"/>
               </w:rPr>
-              <w:t xml:space="preserve">4.1</w:t>
-            </w:r>
-          </w:p>
-        </w:tc>
-        <w:tc>
-          <w:tcPr>
-            <w:shd w:fill="auto" w:val="clear"/>
-          </w:tcPr>
-          <w:p>
-            <w:pPr>
-              <w:widowControl w:val="1"/>
-              <w:rPr>
-                <w:rFonts w:ascii="Arial" w:cs="Arial" w:eastAsia="Arial" w:hAnsi="Arial"/>
-              </w:rPr>
-            </w:pPr>
-            <w:r>
-              <w:rPr>
-                <w:rFonts w:ascii="Arial" w:cs="Arial" w:eastAsia="Arial" w:hAnsi="Arial"/>
-                <w:rtl w:val="0"/>
-              </w:rPr>
-              <w:t xml:space="preserve">User cannot be linked to resource without also changing password</w:t>
+              <w:t xml:space="preserve">2.3</w:t>
+            </w:r>
+          </w:p>
+        </w:tc>
+        <w:tc>
+          <w:tcPr>
+            <w:shd w:fill="auto" w:val="clear"/>
+          </w:tcPr>
+          <w:p>
+            <w:pPr>
+              <w:widowControl w:val="1"/>
+              <w:rPr>
+                <w:rFonts w:ascii="Arial" w:cs="Arial" w:eastAsia="Arial" w:hAnsi="Arial"/>
+              </w:rPr>
+            </w:pPr>
+            <w:r>
+              <w:rPr>
+                <w:rFonts w:ascii="Arial" w:cs="Arial" w:eastAsia="Arial" w:hAnsi="Arial"/>
+                <w:rtl w:val="0"/>
+              </w:rPr>
+              <w:t xml:space="preserve">Review and update Project vision</w:t>
             </w:r>
           </w:p>
         </w:tc>
@@ -1752,110 +1667,121 @@
             </w:pPr>
             <w:r>
               <w:rPr>
-                <w:rFonts w:ascii="Arial" w:cs="Arial" w:eastAsia="Arial" w:hAnsi="Arial"/>
-                <w:rtl w:val="0"/>
-              </w:rPr>
-              <w:t xml:space="preserve">Users can be linked to a resource independent of password reset</w:t>
-            </w:r>
-          </w:p>
-        </w:tc>
-        <w:tc>
-          <w:tcPr>
-            <w:shd w:fill="auto" w:val="clear"/>
-            <w:vAlign w:val="center"/>
-          </w:tcPr>
-          <w:p>
-            <w:pPr>
-              <w:widowControl w:val="1"/>
-              <w:rPr>
-                <w:rFonts w:ascii="Arial" w:cs="Arial" w:eastAsia="Arial" w:hAnsi="Arial"/>
-              </w:rPr>
-            </w:pPr>
-            <w:r>
-              <w:rPr>
-                <w:rFonts w:ascii="Arial" w:cs="Arial" w:eastAsia="Arial" w:hAnsi="Arial"/>
-                <w:rtl w:val="0"/>
-              </w:rPr>
-              <w:t xml:space="preserve">In progress</w:t>
-            </w:r>
-          </w:p>
-        </w:tc>
-        <w:tc>
-          <w:tcPr>
-            <w:shd w:fill="auto" w:val="clear"/>
-            <w:vAlign w:val="center"/>
-          </w:tcPr>
-          <w:p>
-            <w:pPr>
-              <w:widowControl w:val="1"/>
-              <w:rPr>
-                <w:rFonts w:ascii="Arial" w:cs="Arial" w:eastAsia="Arial" w:hAnsi="Arial"/>
-              </w:rPr>
-            </w:pPr>
-            <w:r>
-              <w:rPr>
-                <w:rFonts w:ascii="Arial" w:cs="Arial" w:eastAsia="Arial" w:hAnsi="Arial"/>
-                <w:rtl w:val="0"/>
-              </w:rPr>
-              <w:t xml:space="preserve">Brodie</w:t>
-            </w:r>
-          </w:p>
-        </w:tc>
-        <w:tc>
-          <w:tcPr>
-            <w:vAlign w:val="center"/>
-          </w:tcPr>
-          <w:p>
-            <w:pPr>
-              <w:widowControl w:val="1"/>
-              <w:rPr>
-                <w:rFonts w:ascii="Arial" w:cs="Arial" w:eastAsia="Arial" w:hAnsi="Arial"/>
-              </w:rPr>
-            </w:pPr>
-            <w:r>
-              <w:rPr>
-                <w:rFonts w:ascii="Arial" w:cs="Arial" w:eastAsia="Arial" w:hAnsi="Arial"/>
-                <w:rtl w:val="0"/>
-              </w:rPr>
-              <w:t xml:space="preserve">4</w:t>
-            </w:r>
-          </w:p>
-        </w:tc>
-        <w:tc>
-          <w:tcPr>
-            <w:shd w:fill="auto" w:val="clear"/>
-            <w:vAlign w:val="center"/>
-          </w:tcPr>
-          <w:p>
-            <w:pPr>
-              <w:widowControl w:val="1"/>
-              <w:rPr>
-                <w:rFonts w:ascii="Arial" w:cs="Arial" w:eastAsia="Arial" w:hAnsi="Arial"/>
-              </w:rPr>
-            </w:pPr>
-            <w:r>
-              <w:rPr>
-                <w:rtl w:val="0"/>
-              </w:rPr>
-            </w:r>
-          </w:p>
-        </w:tc>
-        <w:tc>
-          <w:tcPr>
-            <w:shd w:fill="auto" w:val="clear"/>
-            <w:vAlign w:val="center"/>
-          </w:tcPr>
-          <w:p>
-            <w:pPr>
-              <w:widowControl w:val="1"/>
-              <w:rPr>
-                <w:rFonts w:ascii="Arial" w:cs="Arial" w:eastAsia="Arial" w:hAnsi="Arial"/>
-              </w:rPr>
-            </w:pPr>
-            <w:r>
-              <w:rPr>
-                <w:rtl w:val="0"/>
-              </w:rPr>
+                <w:rtl w:val="0"/>
+              </w:rPr>
+            </w:r>
+          </w:p>
+        </w:tc>
+        <w:tc>
+          <w:tcPr>
+            <w:shd w:fill="auto" w:val="clear"/>
+            <w:vAlign w:val="center"/>
+          </w:tcPr>
+          <w:p>
+            <w:pPr>
+              <w:widowControl w:val="1"/>
+              <w:rPr>
+                <w:rFonts w:ascii="Arial" w:cs="Arial" w:eastAsia="Arial" w:hAnsi="Arial"/>
+              </w:rPr>
+            </w:pPr>
+            <w:hyperlink r:id="rId11">
+              <w:r>
+                <w:rPr>
+                  <w:rFonts w:ascii="Arial" w:cs="Arial" w:eastAsia="Arial" w:hAnsi="Arial"/>
+                  <w:color w:val="1155cc"/>
+                  <w:u w:val="single"/>
+                  <w:rtl w:val="0"/>
+                </w:rPr>
+                <w:t xml:space="preserve">Complete</w:t>
+              </w:r>
+            </w:hyperlink>
+            <w:r>
+              <w:rPr>
+                <w:rtl w:val="0"/>
+              </w:rPr>
+            </w:r>
+          </w:p>
+        </w:tc>
+        <w:tc>
+          <w:tcPr>
+            <w:shd w:fill="auto" w:val="clear"/>
+            <w:vAlign w:val="center"/>
+          </w:tcPr>
+          <w:p>
+            <w:pPr>
+              <w:widowControl w:val="1"/>
+              <w:rPr>
+                <w:rFonts w:ascii="Arial" w:cs="Arial" w:eastAsia="Arial" w:hAnsi="Arial"/>
+              </w:rPr>
+            </w:pPr>
+            <w:r>
+              <w:rPr>
+                <w:rFonts w:ascii="Arial" w:cs="Arial" w:eastAsia="Arial" w:hAnsi="Arial"/>
+                <w:rtl w:val="0"/>
+              </w:rPr>
+              <w:t xml:space="preserve">Aaron</w:t>
+            </w:r>
+          </w:p>
+        </w:tc>
+        <w:tc>
+          <w:tcPr>
+            <w:vAlign w:val="center"/>
+          </w:tcPr>
+          <w:p>
+            <w:pPr>
+              <w:widowControl w:val="1"/>
+              <w:rPr>
+                <w:rFonts w:ascii="Arial" w:cs="Arial" w:eastAsia="Arial" w:hAnsi="Arial"/>
+              </w:rPr>
+            </w:pPr>
+            <w:r>
+              <w:rPr>
+                <w:rFonts w:ascii="Arial" w:cs="Arial" w:eastAsia="Arial" w:hAnsi="Arial"/>
+                <w:rtl w:val="0"/>
+              </w:rPr>
+              <w:t xml:space="preserve">2</w:t>
+            </w:r>
+          </w:p>
+        </w:tc>
+        <w:tc>
+          <w:tcPr>
+            <w:shd w:fill="auto" w:val="clear"/>
+            <w:vAlign w:val="center"/>
+          </w:tcPr>
+          <w:p>
+            <w:pPr>
+              <w:widowControl w:val="1"/>
+              <w:rPr>
+                <w:rFonts w:ascii="Arial" w:cs="Arial" w:eastAsia="Arial" w:hAnsi="Arial"/>
+              </w:rPr>
+            </w:pPr>
+            <w:r>
+              <w:rPr>
+                <w:rFonts w:ascii="Arial" w:cs="Arial" w:eastAsia="Arial" w:hAnsi="Arial"/>
+                <w:rtl w:val="0"/>
+              </w:rPr>
+              <w:t xml:space="preserve">1</w:t>
+            </w:r>
+          </w:p>
+        </w:tc>
+        <w:tc>
+          <w:tcPr>
+            <w:shd w:fill="auto" w:val="clear"/>
+            <w:vAlign w:val="center"/>
+          </w:tcPr>
+          <w:p>
+            <w:pPr>
+              <w:widowControl w:val="1"/>
+              <w:rPr>
+                <w:rFonts w:ascii="Arial" w:cs="Arial" w:eastAsia="Arial" w:hAnsi="Arial"/>
+              </w:rPr>
+            </w:pPr>
+            <w:r>
+              <w:rPr>
+                <w:rFonts w:ascii="Arial" w:cs="Arial" w:eastAsia="Arial" w:hAnsi="Arial"/>
+                <w:rtl w:val="0"/>
+              </w:rPr>
+              <w:t xml:space="preserve">0</w:t>
             </w:r>
           </w:p>
         </w:tc>
@@ -1875,26 +1801,30 @@
             </w:pPr>
             <w:r>
               <w:rPr>
-                <w:rtl w:val="0"/>
-              </w:rPr>
-            </w:r>
-          </w:p>
-        </w:tc>
-        <w:tc>
-          <w:tcPr>
-            <w:shd w:fill="auto" w:val="clear"/>
-          </w:tcPr>
-          <w:p>
-            <w:pPr>
-              <w:widowControl w:val="1"/>
-              <w:rPr>
-                <w:rFonts w:ascii="Arial" w:cs="Arial" w:eastAsia="Arial" w:hAnsi="Arial"/>
-              </w:rPr>
-            </w:pPr>
-            <w:r>
-              <w:rPr>
-                <w:rtl w:val="0"/>
-              </w:rPr>
+                <w:rFonts w:ascii="Arial" w:cs="Arial" w:eastAsia="Arial" w:hAnsi="Arial"/>
+                <w:rtl w:val="0"/>
+              </w:rPr>
+              <w:t xml:space="preserve">2.4</w:t>
+            </w:r>
+          </w:p>
+        </w:tc>
+        <w:tc>
+          <w:tcPr>
+            <w:shd w:fill="auto" w:val="clear"/>
+          </w:tcPr>
+          <w:p>
+            <w:pPr>
+              <w:widowControl w:val="1"/>
+              <w:rPr>
+                <w:rFonts w:ascii="Arial" w:cs="Arial" w:eastAsia="Arial" w:hAnsi="Arial"/>
+              </w:rPr>
+            </w:pPr>
+            <w:r>
+              <w:rPr>
+                <w:rFonts w:ascii="Arial" w:cs="Arial" w:eastAsia="Arial" w:hAnsi="Arial"/>
+                <w:rtl w:val="0"/>
+              </w:rPr>
+              <w:t xml:space="preserve">build initial transition phase status assessment</w:t>
             </w:r>
           </w:p>
         </w:tc>
@@ -1926,85 +1856,1473 @@
                 <w:rFonts w:ascii="Arial" w:cs="Arial" w:eastAsia="Arial" w:hAnsi="Arial"/>
               </w:rPr>
             </w:pPr>
-            <w:r>
-              <w:rPr>
-                <w:rtl w:val="0"/>
-              </w:rPr>
-            </w:r>
-          </w:p>
-        </w:tc>
-        <w:tc>
-          <w:tcPr>
-            <w:shd w:fill="auto" w:val="clear"/>
-            <w:vAlign w:val="center"/>
-          </w:tcPr>
-          <w:p>
-            <w:pPr>
-              <w:widowControl w:val="1"/>
-              <w:rPr>
-                <w:rFonts w:ascii="Arial" w:cs="Arial" w:eastAsia="Arial" w:hAnsi="Arial"/>
-              </w:rPr>
-            </w:pPr>
-            <w:r>
-              <w:rPr>
-                <w:rtl w:val="0"/>
-              </w:rPr>
-            </w:r>
-          </w:p>
-        </w:tc>
-        <w:tc>
-          <w:tcPr>
-            <w:vAlign w:val="center"/>
-          </w:tcPr>
-          <w:p>
-            <w:pPr>
-              <w:widowControl w:val="1"/>
-              <w:rPr>
-                <w:rFonts w:ascii="Arial" w:cs="Arial" w:eastAsia="Arial" w:hAnsi="Arial"/>
-              </w:rPr>
-            </w:pPr>
-            <w:r>
-              <w:rPr>
-                <w:rtl w:val="0"/>
-              </w:rPr>
-            </w:r>
-          </w:p>
-        </w:tc>
-        <w:tc>
-          <w:tcPr>
-            <w:shd w:fill="auto" w:val="clear"/>
-            <w:vAlign w:val="center"/>
-          </w:tcPr>
-          <w:p>
-            <w:pPr>
-              <w:widowControl w:val="1"/>
-              <w:rPr>
-                <w:rFonts w:ascii="Arial" w:cs="Arial" w:eastAsia="Arial" w:hAnsi="Arial"/>
-              </w:rPr>
-            </w:pPr>
-            <w:r>
-              <w:rPr>
-                <w:rtl w:val="0"/>
-              </w:rPr>
-            </w:r>
-          </w:p>
-        </w:tc>
-        <w:tc>
-          <w:tcPr>
-            <w:shd w:fill="auto" w:val="clear"/>
-            <w:vAlign w:val="center"/>
-          </w:tcPr>
-          <w:p>
-            <w:pPr>
-              <w:widowControl w:val="1"/>
-              <w:rPr>
-                <w:rFonts w:ascii="Arial" w:cs="Arial" w:eastAsia="Arial" w:hAnsi="Arial"/>
-              </w:rPr>
-            </w:pPr>
-            <w:r>
-              <w:rPr>
-                <w:rtl w:val="0"/>
-              </w:rPr>
+            <w:hyperlink r:id="rId12">
+              <w:r>
+                <w:rPr>
+                  <w:rFonts w:ascii="Arial" w:cs="Arial" w:eastAsia="Arial" w:hAnsi="Arial"/>
+                  <w:color w:val="1155cc"/>
+                  <w:u w:val="single"/>
+                  <w:rtl w:val="0"/>
+                </w:rPr>
+                <w:t xml:space="preserve">Complete</w:t>
+              </w:r>
+            </w:hyperlink>
+            <w:r>
+              <w:rPr>
+                <w:rtl w:val="0"/>
+              </w:rPr>
+            </w:r>
+          </w:p>
+        </w:tc>
+        <w:tc>
+          <w:tcPr>
+            <w:shd w:fill="auto" w:val="clear"/>
+            <w:vAlign w:val="center"/>
+          </w:tcPr>
+          <w:p>
+            <w:pPr>
+              <w:widowControl w:val="1"/>
+              <w:rPr>
+                <w:rFonts w:ascii="Arial" w:cs="Arial" w:eastAsia="Arial" w:hAnsi="Arial"/>
+              </w:rPr>
+            </w:pPr>
+            <w:r>
+              <w:rPr>
+                <w:rFonts w:ascii="Arial" w:cs="Arial" w:eastAsia="Arial" w:hAnsi="Arial"/>
+                <w:rtl w:val="0"/>
+              </w:rPr>
+              <w:t xml:space="preserve">Aaron</w:t>
+            </w:r>
+          </w:p>
+        </w:tc>
+        <w:tc>
+          <w:tcPr>
+            <w:vAlign w:val="center"/>
+          </w:tcPr>
+          <w:p>
+            <w:pPr>
+              <w:widowControl w:val="1"/>
+              <w:rPr>
+                <w:rFonts w:ascii="Arial" w:cs="Arial" w:eastAsia="Arial" w:hAnsi="Arial"/>
+              </w:rPr>
+            </w:pPr>
+            <w:r>
+              <w:rPr>
+                <w:rFonts w:ascii="Arial" w:cs="Arial" w:eastAsia="Arial" w:hAnsi="Arial"/>
+                <w:rtl w:val="0"/>
+              </w:rPr>
+              <w:t xml:space="preserve">2</w:t>
+            </w:r>
+          </w:p>
+        </w:tc>
+        <w:tc>
+          <w:tcPr>
+            <w:shd w:fill="auto" w:val="clear"/>
+            <w:vAlign w:val="center"/>
+          </w:tcPr>
+          <w:p>
+            <w:pPr>
+              <w:widowControl w:val="1"/>
+              <w:rPr>
+                <w:rFonts w:ascii="Arial" w:cs="Arial" w:eastAsia="Arial" w:hAnsi="Arial"/>
+              </w:rPr>
+            </w:pPr>
+            <w:r>
+              <w:rPr>
+                <w:rtl w:val="0"/>
+              </w:rPr>
+            </w:r>
+          </w:p>
+        </w:tc>
+        <w:tc>
+          <w:tcPr>
+            <w:shd w:fill="auto" w:val="clear"/>
+            <w:vAlign w:val="center"/>
+          </w:tcPr>
+          <w:p>
+            <w:pPr>
+              <w:widowControl w:val="1"/>
+              <w:rPr>
+                <w:rFonts w:ascii="Arial" w:cs="Arial" w:eastAsia="Arial" w:hAnsi="Arial"/>
+              </w:rPr>
+            </w:pPr>
+            <w:r>
+              <w:rPr>
+                <w:rtl w:val="0"/>
+              </w:rPr>
+            </w:r>
+          </w:p>
+        </w:tc>
+      </w:tr>
+      <w:tr>
+        <w:trPr>
+          <w:trHeight w:val="740" w:hRule="atLeast"/>
+        </w:trPr>
+        <w:tc>
+          <w:tcPr/>
+          <w:p>
+            <w:pPr>
+              <w:widowControl w:val="1"/>
+              <w:rPr>
+                <w:rFonts w:ascii="Arial" w:cs="Arial" w:eastAsia="Arial" w:hAnsi="Arial"/>
+              </w:rPr>
+            </w:pPr>
+            <w:r>
+              <w:rPr>
+                <w:rFonts w:ascii="Arial" w:cs="Arial" w:eastAsia="Arial" w:hAnsi="Arial"/>
+                <w:rtl w:val="0"/>
+              </w:rPr>
+              <w:t xml:space="preserve">2.5</w:t>
+            </w:r>
+          </w:p>
+        </w:tc>
+        <w:tc>
+          <w:tcPr>
+            <w:shd w:fill="auto" w:val="clear"/>
+          </w:tcPr>
+          <w:p>
+            <w:pPr>
+              <w:widowControl w:val="1"/>
+              <w:rPr>
+                <w:rFonts w:ascii="Arial" w:cs="Arial" w:eastAsia="Arial" w:hAnsi="Arial"/>
+              </w:rPr>
+            </w:pPr>
+            <w:r>
+              <w:rPr>
+                <w:rFonts w:ascii="Arial" w:cs="Arial" w:eastAsia="Arial" w:hAnsi="Arial"/>
+                <w:rtl w:val="0"/>
+              </w:rPr>
+              <w:t xml:space="preserve">Review and update javadoc</w:t>
+            </w:r>
+          </w:p>
+        </w:tc>
+        <w:tc>
+          <w:tcPr/>
+          <w:p>
+            <w:pPr>
+              <w:widowControl w:val="1"/>
+              <w:rPr>
+                <w:rFonts w:ascii="Arial" w:cs="Arial" w:eastAsia="Arial" w:hAnsi="Arial"/>
+              </w:rPr>
+            </w:pPr>
+            <w:r>
+              <w:rPr>
+                <w:rFonts w:ascii="Arial" w:cs="Arial" w:eastAsia="Arial" w:hAnsi="Arial"/>
+                <w:rtl w:val="0"/>
+              </w:rPr>
+              <w:t xml:space="preserve">Javadoc will be complete and generated</w:t>
+            </w:r>
+          </w:p>
+        </w:tc>
+        <w:tc>
+          <w:tcPr>
+            <w:shd w:fill="auto" w:val="clear"/>
+            <w:vAlign w:val="center"/>
+          </w:tcPr>
+          <w:p>
+            <w:pPr>
+              <w:widowControl w:val="1"/>
+              <w:rPr>
+                <w:rFonts w:ascii="Arial" w:cs="Arial" w:eastAsia="Arial" w:hAnsi="Arial"/>
+              </w:rPr>
+            </w:pPr>
+            <w:hyperlink r:id="rId13">
+              <w:r>
+                <w:rPr>
+                  <w:rFonts w:ascii="Arial" w:cs="Arial" w:eastAsia="Arial" w:hAnsi="Arial"/>
+                  <w:color w:val="1155cc"/>
+                  <w:u w:val="single"/>
+                  <w:rtl w:val="0"/>
+                </w:rPr>
+                <w:t xml:space="preserve">Complete</w:t>
+              </w:r>
+            </w:hyperlink>
+            <w:r>
+              <w:rPr>
+                <w:rtl w:val="0"/>
+              </w:rPr>
+            </w:r>
+          </w:p>
+        </w:tc>
+        <w:tc>
+          <w:tcPr>
+            <w:shd w:fill="auto" w:val="clear"/>
+            <w:vAlign w:val="center"/>
+          </w:tcPr>
+          <w:p>
+            <w:pPr>
+              <w:widowControl w:val="1"/>
+              <w:rPr>
+                <w:rFonts w:ascii="Arial" w:cs="Arial" w:eastAsia="Arial" w:hAnsi="Arial"/>
+              </w:rPr>
+            </w:pPr>
+            <w:r>
+              <w:rPr>
+                <w:rFonts w:ascii="Arial" w:cs="Arial" w:eastAsia="Arial" w:hAnsi="Arial"/>
+                <w:rtl w:val="0"/>
+              </w:rPr>
+              <w:t xml:space="preserve">Matt</w:t>
+            </w:r>
+          </w:p>
+        </w:tc>
+        <w:tc>
+          <w:tcPr>
+            <w:vAlign w:val="center"/>
+          </w:tcPr>
+          <w:p>
+            <w:pPr>
+              <w:widowControl w:val="1"/>
+              <w:rPr>
+                <w:rFonts w:ascii="Arial" w:cs="Arial" w:eastAsia="Arial" w:hAnsi="Arial"/>
+              </w:rPr>
+            </w:pPr>
+            <w:r>
+              <w:rPr>
+                <w:rFonts w:ascii="Arial" w:cs="Arial" w:eastAsia="Arial" w:hAnsi="Arial"/>
+                <w:rtl w:val="0"/>
+              </w:rPr>
+              <w:t xml:space="preserve">8</w:t>
+            </w:r>
+          </w:p>
+        </w:tc>
+        <w:tc>
+          <w:tcPr>
+            <w:shd w:fill="auto" w:val="clear"/>
+            <w:vAlign w:val="center"/>
+          </w:tcPr>
+          <w:p>
+            <w:pPr>
+              <w:widowControl w:val="1"/>
+              <w:rPr>
+                <w:rFonts w:ascii="Arial" w:cs="Arial" w:eastAsia="Arial" w:hAnsi="Arial"/>
+              </w:rPr>
+            </w:pPr>
+            <w:r>
+              <w:rPr>
+                <w:rFonts w:ascii="Arial" w:cs="Arial" w:eastAsia="Arial" w:hAnsi="Arial"/>
+                <w:rtl w:val="0"/>
+              </w:rPr>
+              <w:t xml:space="preserve">8</w:t>
+            </w:r>
+          </w:p>
+        </w:tc>
+        <w:tc>
+          <w:tcPr>
+            <w:shd w:fill="auto" w:val="clear"/>
+            <w:vAlign w:val="center"/>
+          </w:tcPr>
+          <w:p>
+            <w:pPr>
+              <w:widowControl w:val="1"/>
+              <w:rPr>
+                <w:rFonts w:ascii="Arial" w:cs="Arial" w:eastAsia="Arial" w:hAnsi="Arial"/>
+              </w:rPr>
+            </w:pPr>
+            <w:r>
+              <w:rPr>
+                <w:rFonts w:ascii="Arial" w:cs="Arial" w:eastAsia="Arial" w:hAnsi="Arial"/>
+                <w:rtl w:val="0"/>
+              </w:rPr>
+              <w:t xml:space="preserve">0</w:t>
+            </w:r>
+          </w:p>
+        </w:tc>
+      </w:tr>
+      <w:tr>
+        <w:trPr>
+          <w:trHeight w:val="740" w:hRule="atLeast"/>
+        </w:trPr>
+        <w:tc>
+          <w:tcPr/>
+          <w:p>
+            <w:pPr>
+              <w:widowControl w:val="1"/>
+              <w:rPr>
+                <w:rFonts w:ascii="Arial" w:cs="Arial" w:eastAsia="Arial" w:hAnsi="Arial"/>
+              </w:rPr>
+            </w:pPr>
+            <w:r>
+              <w:rPr>
+                <w:rFonts w:ascii="Arial" w:cs="Arial" w:eastAsia="Arial" w:hAnsi="Arial"/>
+                <w:rtl w:val="0"/>
+              </w:rPr>
+              <w:t xml:space="preserve">2.6</w:t>
+            </w:r>
+          </w:p>
+        </w:tc>
+        <w:tc>
+          <w:tcPr>
+            <w:shd w:fill="auto" w:val="clear"/>
+          </w:tcPr>
+          <w:p>
+            <w:pPr>
+              <w:widowControl w:val="1"/>
+              <w:rPr>
+                <w:rFonts w:ascii="Arial" w:cs="Arial" w:eastAsia="Arial" w:hAnsi="Arial"/>
+              </w:rPr>
+            </w:pPr>
+            <w:r>
+              <w:rPr>
+                <w:rFonts w:ascii="Arial" w:cs="Arial" w:eastAsia="Arial" w:hAnsi="Arial"/>
+                <w:rtl w:val="0"/>
+              </w:rPr>
+              <w:t xml:space="preserve">Complete programmer documentation</w:t>
+            </w:r>
+          </w:p>
+        </w:tc>
+        <w:tc>
+          <w:tcPr/>
+          <w:p>
+            <w:pPr>
+              <w:widowControl w:val="1"/>
+              <w:rPr>
+                <w:rFonts w:ascii="Arial" w:cs="Arial" w:eastAsia="Arial" w:hAnsi="Arial"/>
+              </w:rPr>
+            </w:pPr>
+            <w:r>
+              <w:rPr>
+                <w:rFonts w:ascii="Arial" w:cs="Arial" w:eastAsia="Arial" w:hAnsi="Arial"/>
+                <w:rtl w:val="0"/>
+              </w:rPr>
+              <w:t xml:space="preserve">Javadoc will contain full overview, explaining how to set up and use the application, explain design choices, and explain the use of technologies and architecture.</w:t>
+            </w:r>
+          </w:p>
+        </w:tc>
+        <w:tc>
+          <w:tcPr>
+            <w:shd w:fill="auto" w:val="clear"/>
+            <w:vAlign w:val="center"/>
+          </w:tcPr>
+          <w:p>
+            <w:pPr>
+              <w:widowControl w:val="1"/>
+              <w:rPr>
+                <w:rFonts w:ascii="Arial" w:cs="Arial" w:eastAsia="Arial" w:hAnsi="Arial"/>
+              </w:rPr>
+            </w:pPr>
+            <w:hyperlink r:id="rId14">
+              <w:r>
+                <w:rPr>
+                  <w:rFonts w:ascii="Arial" w:cs="Arial" w:eastAsia="Arial" w:hAnsi="Arial"/>
+                  <w:color w:val="1155cc"/>
+                  <w:u w:val="single"/>
+                  <w:rtl w:val="0"/>
+                </w:rPr>
+                <w:t xml:space="preserve">Complete</w:t>
+              </w:r>
+            </w:hyperlink>
+            <w:r>
+              <w:rPr>
+                <w:rtl w:val="0"/>
+              </w:rPr>
+            </w:r>
+          </w:p>
+        </w:tc>
+        <w:tc>
+          <w:tcPr>
+            <w:shd w:fill="auto" w:val="clear"/>
+            <w:vAlign w:val="center"/>
+          </w:tcPr>
+          <w:p>
+            <w:pPr>
+              <w:widowControl w:val="1"/>
+              <w:rPr>
+                <w:rFonts w:ascii="Arial" w:cs="Arial" w:eastAsia="Arial" w:hAnsi="Arial"/>
+              </w:rPr>
+            </w:pPr>
+            <w:r>
+              <w:rPr>
+                <w:rFonts w:ascii="Arial" w:cs="Arial" w:eastAsia="Arial" w:hAnsi="Arial"/>
+                <w:rtl w:val="0"/>
+              </w:rPr>
+              <w:t xml:space="preserve">Matt</w:t>
+            </w:r>
+          </w:p>
+        </w:tc>
+        <w:tc>
+          <w:tcPr>
+            <w:vAlign w:val="center"/>
+          </w:tcPr>
+          <w:p>
+            <w:pPr>
+              <w:widowControl w:val="1"/>
+              <w:rPr>
+                <w:rFonts w:ascii="Arial" w:cs="Arial" w:eastAsia="Arial" w:hAnsi="Arial"/>
+              </w:rPr>
+            </w:pPr>
+            <w:r>
+              <w:rPr>
+                <w:rFonts w:ascii="Arial" w:cs="Arial" w:eastAsia="Arial" w:hAnsi="Arial"/>
+                <w:rtl w:val="0"/>
+              </w:rPr>
+              <w:t xml:space="preserve">4</w:t>
+            </w:r>
+          </w:p>
+        </w:tc>
+        <w:tc>
+          <w:tcPr>
+            <w:shd w:fill="auto" w:val="clear"/>
+            <w:vAlign w:val="center"/>
+          </w:tcPr>
+          <w:p>
+            <w:pPr>
+              <w:widowControl w:val="1"/>
+              <w:rPr>
+                <w:rFonts w:ascii="Arial" w:cs="Arial" w:eastAsia="Arial" w:hAnsi="Arial"/>
+              </w:rPr>
+            </w:pPr>
+            <w:r>
+              <w:rPr>
+                <w:rFonts w:ascii="Arial" w:cs="Arial" w:eastAsia="Arial" w:hAnsi="Arial"/>
+                <w:rtl w:val="0"/>
+              </w:rPr>
+              <w:t xml:space="preserve">4</w:t>
+            </w:r>
+          </w:p>
+        </w:tc>
+        <w:tc>
+          <w:tcPr>
+            <w:shd w:fill="auto" w:val="clear"/>
+            <w:vAlign w:val="center"/>
+          </w:tcPr>
+          <w:p>
+            <w:pPr>
+              <w:widowControl w:val="1"/>
+              <w:rPr>
+                <w:rFonts w:ascii="Arial" w:cs="Arial" w:eastAsia="Arial" w:hAnsi="Arial"/>
+              </w:rPr>
+            </w:pPr>
+            <w:r>
+              <w:rPr>
+                <w:rFonts w:ascii="Arial" w:cs="Arial" w:eastAsia="Arial" w:hAnsi="Arial"/>
+                <w:rtl w:val="0"/>
+              </w:rPr>
+              <w:t xml:space="preserve">0</w:t>
+            </w:r>
+          </w:p>
+        </w:tc>
+      </w:tr>
+      <w:tr>
+        <w:trPr>
+          <w:trHeight w:val="740" w:hRule="atLeast"/>
+        </w:trPr>
+        <w:tc>
+          <w:tcPr/>
+          <w:p>
+            <w:pPr>
+              <w:widowControl w:val="1"/>
+              <w:rPr>
+                <w:rFonts w:ascii="Arial" w:cs="Arial" w:eastAsia="Arial" w:hAnsi="Arial"/>
+              </w:rPr>
+            </w:pPr>
+            <w:r>
+              <w:rPr>
+                <w:rFonts w:ascii="Arial" w:cs="Arial" w:eastAsia="Arial" w:hAnsi="Arial"/>
+                <w:rtl w:val="0"/>
+              </w:rPr>
+              <w:t xml:space="preserve">2.7</w:t>
+            </w:r>
+          </w:p>
+        </w:tc>
+        <w:tc>
+          <w:tcPr>
+            <w:shd w:fill="auto" w:val="clear"/>
+          </w:tcPr>
+          <w:p>
+            <w:pPr>
+              <w:widowControl w:val="1"/>
+              <w:rPr>
+                <w:rFonts w:ascii="Arial" w:cs="Arial" w:eastAsia="Arial" w:hAnsi="Arial"/>
+              </w:rPr>
+            </w:pPr>
+            <w:r>
+              <w:rPr>
+                <w:rFonts w:ascii="Arial" w:cs="Arial" w:eastAsia="Arial" w:hAnsi="Arial"/>
+                <w:rtl w:val="0"/>
+              </w:rPr>
+              <w:t xml:space="preserve">Review and update Risk list</w:t>
+            </w:r>
+          </w:p>
+        </w:tc>
+        <w:tc>
+          <w:tcPr/>
+          <w:p>
+            <w:pPr>
+              <w:widowControl w:val="1"/>
+              <w:rPr>
+                <w:rFonts w:ascii="Arial" w:cs="Arial" w:eastAsia="Arial" w:hAnsi="Arial"/>
+              </w:rPr>
+            </w:pPr>
+            <w:r>
+              <w:rPr>
+                <w:rFonts w:ascii="Arial" w:cs="Arial" w:eastAsia="Arial" w:hAnsi="Arial"/>
+                <w:rtl w:val="0"/>
+              </w:rPr>
+              <w:t xml:space="preserve">Risk list is updated to reflect all identified risks and their status</w:t>
+            </w:r>
+          </w:p>
+        </w:tc>
+        <w:tc>
+          <w:tcPr>
+            <w:shd w:fill="auto" w:val="clear"/>
+            <w:vAlign w:val="center"/>
+          </w:tcPr>
+          <w:p>
+            <w:pPr>
+              <w:widowControl w:val="1"/>
+              <w:rPr>
+                <w:rFonts w:ascii="Arial" w:cs="Arial" w:eastAsia="Arial" w:hAnsi="Arial"/>
+              </w:rPr>
+            </w:pPr>
+            <w:hyperlink r:id="rId15">
+              <w:r>
+                <w:rPr>
+                  <w:rFonts w:ascii="Arial" w:cs="Arial" w:eastAsia="Arial" w:hAnsi="Arial"/>
+                  <w:color w:val="1155cc"/>
+                  <w:u w:val="single"/>
+                  <w:rtl w:val="0"/>
+                </w:rPr>
+                <w:t xml:space="preserve">Complete</w:t>
+              </w:r>
+            </w:hyperlink>
+            <w:r>
+              <w:rPr>
+                <w:rtl w:val="0"/>
+              </w:rPr>
+            </w:r>
+          </w:p>
+        </w:tc>
+        <w:tc>
+          <w:tcPr>
+            <w:shd w:fill="auto" w:val="clear"/>
+            <w:vAlign w:val="center"/>
+          </w:tcPr>
+          <w:p>
+            <w:pPr>
+              <w:widowControl w:val="1"/>
+              <w:rPr>
+                <w:rFonts w:ascii="Arial" w:cs="Arial" w:eastAsia="Arial" w:hAnsi="Arial"/>
+              </w:rPr>
+            </w:pPr>
+            <w:r>
+              <w:rPr>
+                <w:rFonts w:ascii="Arial" w:cs="Arial" w:eastAsia="Arial" w:hAnsi="Arial"/>
+                <w:rtl w:val="0"/>
+              </w:rPr>
+              <w:t xml:space="preserve">Brodie</w:t>
+            </w:r>
+          </w:p>
+        </w:tc>
+        <w:tc>
+          <w:tcPr>
+            <w:vAlign w:val="center"/>
+          </w:tcPr>
+          <w:p>
+            <w:pPr>
+              <w:widowControl w:val="1"/>
+              <w:rPr>
+                <w:rFonts w:ascii="Arial" w:cs="Arial" w:eastAsia="Arial" w:hAnsi="Arial"/>
+              </w:rPr>
+            </w:pPr>
+            <w:r>
+              <w:rPr>
+                <w:rFonts w:ascii="Arial" w:cs="Arial" w:eastAsia="Arial" w:hAnsi="Arial"/>
+                <w:rtl w:val="0"/>
+              </w:rPr>
+              <w:t xml:space="preserve">2</w:t>
+            </w:r>
+          </w:p>
+        </w:tc>
+        <w:tc>
+          <w:tcPr>
+            <w:shd w:fill="auto" w:val="clear"/>
+            <w:vAlign w:val="center"/>
+          </w:tcPr>
+          <w:p>
+            <w:pPr>
+              <w:widowControl w:val="1"/>
+              <w:rPr>
+                <w:rFonts w:ascii="Arial" w:cs="Arial" w:eastAsia="Arial" w:hAnsi="Arial"/>
+              </w:rPr>
+            </w:pPr>
+            <w:r>
+              <w:rPr>
+                <w:rFonts w:ascii="Arial" w:cs="Arial" w:eastAsia="Arial" w:hAnsi="Arial"/>
+                <w:rtl w:val="0"/>
+              </w:rPr>
+              <w:t xml:space="preserve">1.5</w:t>
+            </w:r>
+          </w:p>
+        </w:tc>
+        <w:tc>
+          <w:tcPr>
+            <w:shd w:fill="auto" w:val="clear"/>
+            <w:vAlign w:val="center"/>
+          </w:tcPr>
+          <w:p>
+            <w:pPr>
+              <w:widowControl w:val="1"/>
+              <w:rPr>
+                <w:rFonts w:ascii="Arial" w:cs="Arial" w:eastAsia="Arial" w:hAnsi="Arial"/>
+              </w:rPr>
+            </w:pPr>
+            <w:r>
+              <w:rPr>
+                <w:rFonts w:ascii="Arial" w:cs="Arial" w:eastAsia="Arial" w:hAnsi="Arial"/>
+                <w:rtl w:val="0"/>
+              </w:rPr>
+              <w:t xml:space="preserve">0</w:t>
+            </w:r>
+          </w:p>
+        </w:tc>
+      </w:tr>
+      <w:tr>
+        <w:trPr>
+          <w:trHeight w:val="740" w:hRule="atLeast"/>
+        </w:trPr>
+        <w:tc>
+          <w:tcPr/>
+          <w:p>
+            <w:pPr>
+              <w:widowControl w:val="1"/>
+              <w:rPr>
+                <w:rFonts w:ascii="Arial" w:cs="Arial" w:eastAsia="Arial" w:hAnsi="Arial"/>
+              </w:rPr>
+            </w:pPr>
+            <w:r>
+              <w:rPr>
+                <w:rFonts w:ascii="Arial" w:cs="Arial" w:eastAsia="Arial" w:hAnsi="Arial"/>
+                <w:rtl w:val="0"/>
+              </w:rPr>
+              <w:t xml:space="preserve">2.8</w:t>
+            </w:r>
+          </w:p>
+        </w:tc>
+        <w:tc>
+          <w:tcPr>
+            <w:shd w:fill="auto" w:val="clear"/>
+          </w:tcPr>
+          <w:p>
+            <w:pPr>
+              <w:widowControl w:val="1"/>
+              <w:rPr>
+                <w:rFonts w:ascii="Arial" w:cs="Arial" w:eastAsia="Arial" w:hAnsi="Arial"/>
+              </w:rPr>
+            </w:pPr>
+            <w:r>
+              <w:rPr>
+                <w:rFonts w:ascii="Arial" w:cs="Arial" w:eastAsia="Arial" w:hAnsi="Arial"/>
+                <w:rtl w:val="0"/>
+              </w:rPr>
+              <w:t xml:space="preserve">transfer issues list from Beta testing into a beta testing spreadsheet</w:t>
+            </w:r>
+          </w:p>
+        </w:tc>
+        <w:tc>
+          <w:tcPr/>
+          <w:p>
+            <w:pPr>
+              <w:widowControl w:val="1"/>
+              <w:rPr>
+                <w:rFonts w:ascii="Arial" w:cs="Arial" w:eastAsia="Arial" w:hAnsi="Arial"/>
+              </w:rPr>
+            </w:pPr>
+            <w:r>
+              <w:rPr>
+                <w:rtl w:val="0"/>
+              </w:rPr>
+            </w:r>
+          </w:p>
+        </w:tc>
+        <w:tc>
+          <w:tcPr>
+            <w:shd w:fill="auto" w:val="clear"/>
+            <w:vAlign w:val="center"/>
+          </w:tcPr>
+          <w:p>
+            <w:pPr>
+              <w:widowControl w:val="1"/>
+              <w:rPr>
+                <w:rFonts w:ascii="Arial" w:cs="Arial" w:eastAsia="Arial" w:hAnsi="Arial"/>
+              </w:rPr>
+            </w:pPr>
+            <w:hyperlink r:id="rId16">
+              <w:r>
+                <w:rPr>
+                  <w:rFonts w:ascii="Arial" w:cs="Arial" w:eastAsia="Arial" w:hAnsi="Arial"/>
+                  <w:color w:val="1155cc"/>
+                  <w:u w:val="single"/>
+                  <w:rtl w:val="0"/>
+                </w:rPr>
+                <w:t xml:space="preserve">Complete</w:t>
+              </w:r>
+            </w:hyperlink>
+            <w:r>
+              <w:rPr>
+                <w:rtl w:val="0"/>
+              </w:rPr>
+            </w:r>
+          </w:p>
+        </w:tc>
+        <w:tc>
+          <w:tcPr>
+            <w:shd w:fill="auto" w:val="clear"/>
+            <w:vAlign w:val="center"/>
+          </w:tcPr>
+          <w:p>
+            <w:pPr>
+              <w:widowControl w:val="1"/>
+              <w:rPr>
+                <w:rFonts w:ascii="Arial" w:cs="Arial" w:eastAsia="Arial" w:hAnsi="Arial"/>
+              </w:rPr>
+            </w:pPr>
+            <w:r>
+              <w:rPr>
+                <w:rFonts w:ascii="Arial" w:cs="Arial" w:eastAsia="Arial" w:hAnsi="Arial"/>
+                <w:rtl w:val="0"/>
+              </w:rPr>
+              <w:t xml:space="preserve">Aaron</w:t>
+            </w:r>
+          </w:p>
+        </w:tc>
+        <w:tc>
+          <w:tcPr>
+            <w:vAlign w:val="center"/>
+          </w:tcPr>
+          <w:p>
+            <w:pPr>
+              <w:widowControl w:val="1"/>
+              <w:rPr>
+                <w:rFonts w:ascii="Arial" w:cs="Arial" w:eastAsia="Arial" w:hAnsi="Arial"/>
+              </w:rPr>
+            </w:pPr>
+            <w:r>
+              <w:rPr>
+                <w:rFonts w:ascii="Arial" w:cs="Arial" w:eastAsia="Arial" w:hAnsi="Arial"/>
+                <w:rtl w:val="0"/>
+              </w:rPr>
+              <w:t xml:space="preserve">1</w:t>
+            </w:r>
+          </w:p>
+        </w:tc>
+        <w:tc>
+          <w:tcPr>
+            <w:shd w:fill="auto" w:val="clear"/>
+            <w:vAlign w:val="center"/>
+          </w:tcPr>
+          <w:p>
+            <w:pPr>
+              <w:widowControl w:val="1"/>
+              <w:rPr>
+                <w:rFonts w:ascii="Arial" w:cs="Arial" w:eastAsia="Arial" w:hAnsi="Arial"/>
+              </w:rPr>
+            </w:pPr>
+            <w:r>
+              <w:rPr>
+                <w:rFonts w:ascii="Arial" w:cs="Arial" w:eastAsia="Arial" w:hAnsi="Arial"/>
+                <w:rtl w:val="0"/>
+              </w:rPr>
+              <w:t xml:space="preserve">1</w:t>
+            </w:r>
+          </w:p>
+        </w:tc>
+        <w:tc>
+          <w:tcPr>
+            <w:shd w:fill="auto" w:val="clear"/>
+            <w:vAlign w:val="center"/>
+          </w:tcPr>
+          <w:p>
+            <w:pPr>
+              <w:widowControl w:val="1"/>
+              <w:rPr>
+                <w:rFonts w:ascii="Arial" w:cs="Arial" w:eastAsia="Arial" w:hAnsi="Arial"/>
+              </w:rPr>
+            </w:pPr>
+            <w:r>
+              <w:rPr>
+                <w:rFonts w:ascii="Arial" w:cs="Arial" w:eastAsia="Arial" w:hAnsi="Arial"/>
+                <w:rtl w:val="0"/>
+              </w:rPr>
+              <w:t xml:space="preserve">0</w:t>
+            </w:r>
+          </w:p>
+        </w:tc>
+      </w:tr>
+      <w:tr>
+        <w:trPr>
+          <w:trHeight w:val="740" w:hRule="atLeast"/>
+        </w:trPr>
+        <w:tc>
+          <w:tcPr/>
+          <w:p>
+            <w:pPr>
+              <w:widowControl w:val="1"/>
+              <w:rPr>
+                <w:rFonts w:ascii="Arial" w:cs="Arial" w:eastAsia="Arial" w:hAnsi="Arial"/>
+              </w:rPr>
+            </w:pPr>
+            <w:r>
+              <w:rPr>
+                <w:rFonts w:ascii="Arial" w:cs="Arial" w:eastAsia="Arial" w:hAnsi="Arial"/>
+                <w:rtl w:val="0"/>
+              </w:rPr>
+              <w:t xml:space="preserve">3.1</w:t>
+            </w:r>
+          </w:p>
+        </w:tc>
+        <w:tc>
+          <w:tcPr>
+            <w:shd w:fill="auto" w:val="clear"/>
+          </w:tcPr>
+          <w:p>
+            <w:pPr>
+              <w:widowControl w:val="1"/>
+              <w:rPr>
+                <w:rFonts w:ascii="Arial" w:cs="Arial" w:eastAsia="Arial" w:hAnsi="Arial"/>
+              </w:rPr>
+            </w:pPr>
+            <w:r>
+              <w:rPr>
+                <w:rFonts w:ascii="Arial" w:cs="Arial" w:eastAsia="Arial" w:hAnsi="Arial"/>
+                <w:rtl w:val="0"/>
+              </w:rPr>
+              <w:t xml:space="preserve">Transition phase status assessment</w:t>
+            </w:r>
+          </w:p>
+        </w:tc>
+        <w:tc>
+          <w:tcPr/>
+          <w:p>
+            <w:pPr>
+              <w:widowControl w:val="1"/>
+              <w:rPr>
+                <w:rFonts w:ascii="Arial" w:cs="Arial" w:eastAsia="Arial" w:hAnsi="Arial"/>
+              </w:rPr>
+            </w:pPr>
+            <w:r>
+              <w:rPr>
+                <w:rFonts w:ascii="Arial" w:cs="Arial" w:eastAsia="Arial" w:hAnsi="Arial"/>
+                <w:rtl w:val="0"/>
+              </w:rPr>
+              <w:t xml:space="preserve">Phase completed</w:t>
+            </w:r>
+          </w:p>
+        </w:tc>
+        <w:tc>
+          <w:tcPr>
+            <w:shd w:fill="auto" w:val="clear"/>
+            <w:vAlign w:val="center"/>
+          </w:tcPr>
+          <w:p>
+            <w:pPr>
+              <w:widowControl w:val="1"/>
+              <w:rPr>
+                <w:rFonts w:ascii="Arial" w:cs="Arial" w:eastAsia="Arial" w:hAnsi="Arial"/>
+              </w:rPr>
+            </w:pPr>
+            <w:r>
+              <w:rPr>
+                <w:rtl w:val="0"/>
+              </w:rPr>
+            </w:r>
+          </w:p>
+        </w:tc>
+        <w:tc>
+          <w:tcPr>
+            <w:shd w:fill="auto" w:val="clear"/>
+            <w:vAlign w:val="center"/>
+          </w:tcPr>
+          <w:p>
+            <w:pPr>
+              <w:widowControl w:val="1"/>
+              <w:rPr>
+                <w:rFonts w:ascii="Arial" w:cs="Arial" w:eastAsia="Arial" w:hAnsi="Arial"/>
+              </w:rPr>
+            </w:pPr>
+            <w:r>
+              <w:rPr>
+                <w:rFonts w:ascii="Arial" w:cs="Arial" w:eastAsia="Arial" w:hAnsi="Arial"/>
+                <w:rtl w:val="0"/>
+              </w:rPr>
+              <w:t xml:space="preserve">Team</w:t>
+            </w:r>
+          </w:p>
+        </w:tc>
+        <w:tc>
+          <w:tcPr>
+            <w:vAlign w:val="center"/>
+          </w:tcPr>
+          <w:p>
+            <w:pPr>
+              <w:widowControl w:val="1"/>
+              <w:rPr>
+                <w:rFonts w:ascii="Arial" w:cs="Arial" w:eastAsia="Arial" w:hAnsi="Arial"/>
+              </w:rPr>
+            </w:pPr>
+            <w:r>
+              <w:rPr>
+                <w:rFonts w:ascii="Arial" w:cs="Arial" w:eastAsia="Arial" w:hAnsi="Arial"/>
+                <w:rtl w:val="0"/>
+              </w:rPr>
+              <w:t xml:space="preserve">2</w:t>
+            </w:r>
+          </w:p>
+        </w:tc>
+        <w:tc>
+          <w:tcPr>
+            <w:shd w:fill="auto" w:val="clear"/>
+            <w:vAlign w:val="center"/>
+          </w:tcPr>
+          <w:p>
+            <w:pPr>
+              <w:widowControl w:val="1"/>
+              <w:rPr>
+                <w:rFonts w:ascii="Arial" w:cs="Arial" w:eastAsia="Arial" w:hAnsi="Arial"/>
+              </w:rPr>
+            </w:pPr>
+            <w:r>
+              <w:rPr>
+                <w:rtl w:val="0"/>
+              </w:rPr>
+            </w:r>
+          </w:p>
+        </w:tc>
+        <w:tc>
+          <w:tcPr>
+            <w:shd w:fill="auto" w:val="clear"/>
+            <w:vAlign w:val="center"/>
+          </w:tcPr>
+          <w:p>
+            <w:pPr>
+              <w:widowControl w:val="1"/>
+              <w:rPr>
+                <w:rFonts w:ascii="Arial" w:cs="Arial" w:eastAsia="Arial" w:hAnsi="Arial"/>
+              </w:rPr>
+            </w:pPr>
+            <w:r>
+              <w:rPr>
+                <w:rtl w:val="0"/>
+              </w:rPr>
+            </w:r>
+          </w:p>
+        </w:tc>
+      </w:tr>
+      <w:tr>
+        <w:trPr>
+          <w:trHeight w:val="740" w:hRule="atLeast"/>
+        </w:trPr>
+        <w:tc>
+          <w:tcPr/>
+          <w:p>
+            <w:pPr>
+              <w:widowControl w:val="1"/>
+              <w:rPr>
+                <w:rFonts w:ascii="Arial" w:cs="Arial" w:eastAsia="Arial" w:hAnsi="Arial"/>
+              </w:rPr>
+            </w:pPr>
+            <w:r>
+              <w:rPr>
+                <w:rFonts w:ascii="Arial" w:cs="Arial" w:eastAsia="Arial" w:hAnsi="Arial"/>
+                <w:rtl w:val="0"/>
+              </w:rPr>
+              <w:t xml:space="preserve">4.1</w:t>
+            </w:r>
+          </w:p>
+        </w:tc>
+        <w:tc>
+          <w:tcPr>
+            <w:shd w:fill="auto" w:val="clear"/>
+          </w:tcPr>
+          <w:p>
+            <w:pPr>
+              <w:widowControl w:val="1"/>
+              <w:rPr>
+                <w:rFonts w:ascii="Arial" w:cs="Arial" w:eastAsia="Arial" w:hAnsi="Arial"/>
+              </w:rPr>
+            </w:pPr>
+            <w:r>
+              <w:rPr>
+                <w:rFonts w:ascii="Arial" w:cs="Arial" w:eastAsia="Arial" w:hAnsi="Arial"/>
+                <w:rtl w:val="0"/>
+              </w:rPr>
+              <w:t xml:space="preserve">User cannot be linked to resource without also changing password</w:t>
+            </w:r>
+          </w:p>
+        </w:tc>
+        <w:tc>
+          <w:tcPr/>
+          <w:p>
+            <w:pPr>
+              <w:widowControl w:val="1"/>
+              <w:rPr>
+                <w:rFonts w:ascii="Arial" w:cs="Arial" w:eastAsia="Arial" w:hAnsi="Arial"/>
+              </w:rPr>
+            </w:pPr>
+            <w:r>
+              <w:rPr>
+                <w:rFonts w:ascii="Arial" w:cs="Arial" w:eastAsia="Arial" w:hAnsi="Arial"/>
+                <w:rtl w:val="0"/>
+              </w:rPr>
+              <w:t xml:space="preserve">Users can be linked to a resource independent of password reset</w:t>
+            </w:r>
+          </w:p>
+        </w:tc>
+        <w:tc>
+          <w:tcPr>
+            <w:shd w:fill="auto" w:val="clear"/>
+            <w:vAlign w:val="center"/>
+          </w:tcPr>
+          <w:p>
+            <w:pPr>
+              <w:widowControl w:val="1"/>
+              <w:rPr>
+                <w:rFonts w:ascii="Arial" w:cs="Arial" w:eastAsia="Arial" w:hAnsi="Arial"/>
+              </w:rPr>
+            </w:pPr>
+            <w:hyperlink r:id="rId17">
+              <w:r>
+                <w:rPr>
+                  <w:rFonts w:ascii="Arial" w:cs="Arial" w:eastAsia="Arial" w:hAnsi="Arial"/>
+                  <w:color w:val="1155cc"/>
+                  <w:u w:val="single"/>
+                  <w:rtl w:val="0"/>
+                </w:rPr>
+                <w:t xml:space="preserve">Complete</w:t>
+              </w:r>
+            </w:hyperlink>
+            <w:r>
+              <w:rPr>
+                <w:rtl w:val="0"/>
+              </w:rPr>
+            </w:r>
+          </w:p>
+        </w:tc>
+        <w:tc>
+          <w:tcPr>
+            <w:shd w:fill="auto" w:val="clear"/>
+            <w:vAlign w:val="center"/>
+          </w:tcPr>
+          <w:p>
+            <w:pPr>
+              <w:widowControl w:val="1"/>
+              <w:rPr>
+                <w:rFonts w:ascii="Arial" w:cs="Arial" w:eastAsia="Arial" w:hAnsi="Arial"/>
+              </w:rPr>
+            </w:pPr>
+            <w:r>
+              <w:rPr>
+                <w:rFonts w:ascii="Arial" w:cs="Arial" w:eastAsia="Arial" w:hAnsi="Arial"/>
+                <w:rtl w:val="0"/>
+              </w:rPr>
+              <w:t xml:space="preserve">Brodie</w:t>
+            </w:r>
+          </w:p>
+        </w:tc>
+        <w:tc>
+          <w:tcPr>
+            <w:vAlign w:val="center"/>
+          </w:tcPr>
+          <w:p>
+            <w:pPr>
+              <w:widowControl w:val="1"/>
+              <w:rPr>
+                <w:rFonts w:ascii="Arial" w:cs="Arial" w:eastAsia="Arial" w:hAnsi="Arial"/>
+              </w:rPr>
+            </w:pPr>
+            <w:r>
+              <w:rPr>
+                <w:rFonts w:ascii="Arial" w:cs="Arial" w:eastAsia="Arial" w:hAnsi="Arial"/>
+                <w:rtl w:val="0"/>
+              </w:rPr>
+              <w:t xml:space="preserve">4</w:t>
+            </w:r>
+          </w:p>
+        </w:tc>
+        <w:tc>
+          <w:tcPr>
+            <w:shd w:fill="auto" w:val="clear"/>
+            <w:vAlign w:val="center"/>
+          </w:tcPr>
+          <w:p>
+            <w:pPr>
+              <w:widowControl w:val="1"/>
+              <w:rPr>
+                <w:rFonts w:ascii="Arial" w:cs="Arial" w:eastAsia="Arial" w:hAnsi="Arial"/>
+              </w:rPr>
+            </w:pPr>
+            <w:r>
+              <w:rPr>
+                <w:rFonts w:ascii="Arial" w:cs="Arial" w:eastAsia="Arial" w:hAnsi="Arial"/>
+                <w:rtl w:val="0"/>
+              </w:rPr>
+              <w:t xml:space="preserve">2</w:t>
+            </w:r>
+          </w:p>
+        </w:tc>
+        <w:tc>
+          <w:tcPr>
+            <w:shd w:fill="auto" w:val="clear"/>
+            <w:vAlign w:val="center"/>
+          </w:tcPr>
+          <w:p>
+            <w:pPr>
+              <w:widowControl w:val="1"/>
+              <w:rPr>
+                <w:rFonts w:ascii="Arial" w:cs="Arial" w:eastAsia="Arial" w:hAnsi="Arial"/>
+              </w:rPr>
+            </w:pPr>
+            <w:r>
+              <w:rPr>
+                <w:rFonts w:ascii="Arial" w:cs="Arial" w:eastAsia="Arial" w:hAnsi="Arial"/>
+                <w:rtl w:val="0"/>
+              </w:rPr>
+              <w:t xml:space="preserve">0</w:t>
+            </w:r>
+          </w:p>
+        </w:tc>
+      </w:tr>
+      <w:tr>
+        <w:trPr>
+          <w:trHeight w:val="740" w:hRule="atLeast"/>
+        </w:trPr>
+        <w:tc>
+          <w:tcPr/>
+          <w:p>
+            <w:pPr>
+              <w:widowControl w:val="1"/>
+              <w:rPr>
+                <w:rFonts w:ascii="Arial" w:cs="Arial" w:eastAsia="Arial" w:hAnsi="Arial"/>
+              </w:rPr>
+            </w:pPr>
+            <w:r>
+              <w:rPr>
+                <w:rFonts w:ascii="Arial" w:cs="Arial" w:eastAsia="Arial" w:hAnsi="Arial"/>
+                <w:rtl w:val="0"/>
+              </w:rPr>
+              <w:t xml:space="preserve">4.2</w:t>
+            </w:r>
+          </w:p>
+        </w:tc>
+        <w:tc>
+          <w:tcPr>
+            <w:shd w:fill="auto" w:val="clear"/>
+          </w:tcPr>
+          <w:p>
+            <w:pPr>
+              <w:widowControl w:val="1"/>
+              <w:rPr>
+                <w:rFonts w:ascii="Arial" w:cs="Arial" w:eastAsia="Arial" w:hAnsi="Arial"/>
+              </w:rPr>
+            </w:pPr>
+            <w:r>
+              <w:rPr>
+                <w:rFonts w:ascii="Arial" w:cs="Arial" w:eastAsia="Arial" w:hAnsi="Arial"/>
+                <w:rtl w:val="0"/>
+              </w:rPr>
+              <w:t xml:space="preserve">Create/edit resource can enter negative hours</w:t>
+            </w:r>
+          </w:p>
+        </w:tc>
+        <w:tc>
+          <w:tcPr/>
+          <w:p>
+            <w:pPr>
+              <w:widowControl w:val="1"/>
+              <w:rPr>
+                <w:rFonts w:ascii="Arial" w:cs="Arial" w:eastAsia="Arial" w:hAnsi="Arial"/>
+              </w:rPr>
+            </w:pPr>
+            <w:r>
+              <w:rPr>
+                <w:rFonts w:ascii="Arial" w:cs="Arial" w:eastAsia="Arial" w:hAnsi="Arial"/>
+                <w:rtl w:val="0"/>
+              </w:rPr>
+              <w:t xml:space="preserve">Resources will only be able to have positive hours</w:t>
+            </w:r>
+          </w:p>
+        </w:tc>
+        <w:tc>
+          <w:tcPr>
+            <w:shd w:fill="auto" w:val="clear"/>
+            <w:vAlign w:val="center"/>
+          </w:tcPr>
+          <w:p>
+            <w:pPr>
+              <w:widowControl w:val="1"/>
+              <w:rPr>
+                <w:rFonts w:ascii="Arial" w:cs="Arial" w:eastAsia="Arial" w:hAnsi="Arial"/>
+              </w:rPr>
+            </w:pPr>
+            <w:hyperlink r:id="rId18">
+              <w:r>
+                <w:rPr>
+                  <w:rFonts w:ascii="Arial" w:cs="Arial" w:eastAsia="Arial" w:hAnsi="Arial"/>
+                  <w:color w:val="1155cc"/>
+                  <w:u w:val="single"/>
+                  <w:rtl w:val="0"/>
+                </w:rPr>
+                <w:t xml:space="preserve">Complete</w:t>
+              </w:r>
+            </w:hyperlink>
+            <w:r>
+              <w:rPr>
+                <w:rtl w:val="0"/>
+              </w:rPr>
+            </w:r>
+          </w:p>
+        </w:tc>
+        <w:tc>
+          <w:tcPr>
+            <w:shd w:fill="auto" w:val="clear"/>
+            <w:vAlign w:val="center"/>
+          </w:tcPr>
+          <w:p>
+            <w:pPr>
+              <w:widowControl w:val="1"/>
+              <w:rPr>
+                <w:rFonts w:ascii="Arial" w:cs="Arial" w:eastAsia="Arial" w:hAnsi="Arial"/>
+              </w:rPr>
+            </w:pPr>
+            <w:r>
+              <w:rPr>
+                <w:rFonts w:ascii="Arial" w:cs="Arial" w:eastAsia="Arial" w:hAnsi="Arial"/>
+                <w:rtl w:val="0"/>
+              </w:rPr>
+              <w:t xml:space="preserve">Matt</w:t>
+            </w:r>
+          </w:p>
+        </w:tc>
+        <w:tc>
+          <w:tcPr>
+            <w:vAlign w:val="center"/>
+          </w:tcPr>
+          <w:p>
+            <w:pPr>
+              <w:widowControl w:val="1"/>
+              <w:rPr>
+                <w:rFonts w:ascii="Arial" w:cs="Arial" w:eastAsia="Arial" w:hAnsi="Arial"/>
+              </w:rPr>
+            </w:pPr>
+            <w:r>
+              <w:rPr>
+                <w:rFonts w:ascii="Arial" w:cs="Arial" w:eastAsia="Arial" w:hAnsi="Arial"/>
+                <w:rtl w:val="0"/>
+              </w:rPr>
+              <w:t xml:space="preserve">1</w:t>
+            </w:r>
+          </w:p>
+        </w:tc>
+        <w:tc>
+          <w:tcPr>
+            <w:shd w:fill="auto" w:val="clear"/>
+            <w:vAlign w:val="center"/>
+          </w:tcPr>
+          <w:p>
+            <w:pPr>
+              <w:widowControl w:val="1"/>
+              <w:rPr>
+                <w:rFonts w:ascii="Arial" w:cs="Arial" w:eastAsia="Arial" w:hAnsi="Arial"/>
+              </w:rPr>
+            </w:pPr>
+            <w:r>
+              <w:rPr>
+                <w:rFonts w:ascii="Arial" w:cs="Arial" w:eastAsia="Arial" w:hAnsi="Arial"/>
+                <w:rtl w:val="0"/>
+              </w:rPr>
+              <w:t xml:space="preserve">1</w:t>
+            </w:r>
+          </w:p>
+        </w:tc>
+        <w:tc>
+          <w:tcPr>
+            <w:shd w:fill="auto" w:val="clear"/>
+            <w:vAlign w:val="center"/>
+          </w:tcPr>
+          <w:p>
+            <w:pPr>
+              <w:widowControl w:val="1"/>
+              <w:rPr>
+                <w:rFonts w:ascii="Arial" w:cs="Arial" w:eastAsia="Arial" w:hAnsi="Arial"/>
+              </w:rPr>
+            </w:pPr>
+            <w:r>
+              <w:rPr>
+                <w:rFonts w:ascii="Arial" w:cs="Arial" w:eastAsia="Arial" w:hAnsi="Arial"/>
+                <w:rtl w:val="0"/>
+              </w:rPr>
+              <w:t xml:space="preserve">0</w:t>
+            </w:r>
+          </w:p>
+        </w:tc>
+      </w:tr>
+      <w:tr>
+        <w:trPr>
+          <w:trHeight w:val="740" w:hRule="atLeast"/>
+        </w:trPr>
+        <w:tc>
+          <w:tcPr/>
+          <w:p>
+            <w:pPr>
+              <w:widowControl w:val="1"/>
+              <w:rPr>
+                <w:rFonts w:ascii="Arial" w:cs="Arial" w:eastAsia="Arial" w:hAnsi="Arial"/>
+              </w:rPr>
+            </w:pPr>
+            <w:r>
+              <w:rPr>
+                <w:rFonts w:ascii="Arial" w:cs="Arial" w:eastAsia="Arial" w:hAnsi="Arial"/>
+                <w:rtl w:val="0"/>
+              </w:rPr>
+              <w:t xml:space="preserve">4.3</w:t>
+            </w:r>
+          </w:p>
+        </w:tc>
+        <w:tc>
+          <w:tcPr>
+            <w:shd w:fill="auto" w:val="clear"/>
+          </w:tcPr>
+          <w:p>
+            <w:pPr>
+              <w:widowControl w:val="1"/>
+              <w:rPr>
+                <w:rFonts w:ascii="Arial" w:cs="Arial" w:eastAsia="Arial" w:hAnsi="Arial"/>
+              </w:rPr>
+            </w:pPr>
+            <w:r>
+              <w:rPr>
+                <w:rFonts w:ascii="Arial" w:cs="Arial" w:eastAsia="Arial" w:hAnsi="Arial"/>
+                <w:rtl w:val="0"/>
+              </w:rPr>
+              <w:t xml:space="preserve">Ensure Sponsor signoff</w:t>
+            </w:r>
+          </w:p>
+        </w:tc>
+        <w:tc>
+          <w:tcPr/>
+          <w:p>
+            <w:pPr>
+              <w:widowControl w:val="1"/>
+              <w:rPr>
+                <w:rFonts w:ascii="Arial" w:cs="Arial" w:eastAsia="Arial" w:hAnsi="Arial"/>
+              </w:rPr>
+            </w:pPr>
+            <w:r>
+              <w:rPr>
+                <w:rtl w:val="0"/>
+              </w:rPr>
+            </w:r>
+          </w:p>
+        </w:tc>
+        <w:tc>
+          <w:tcPr>
+            <w:shd w:fill="auto" w:val="clear"/>
+            <w:vAlign w:val="center"/>
+          </w:tcPr>
+          <w:p>
+            <w:pPr>
+              <w:widowControl w:val="1"/>
+              <w:rPr>
+                <w:rFonts w:ascii="Arial" w:cs="Arial" w:eastAsia="Arial" w:hAnsi="Arial"/>
+              </w:rPr>
+            </w:pPr>
+            <w:hyperlink r:id="rId19">
+              <w:r>
+                <w:rPr>
+                  <w:rFonts w:ascii="Arial" w:cs="Arial" w:eastAsia="Arial" w:hAnsi="Arial"/>
+                  <w:color w:val="1155cc"/>
+                  <w:u w:val="single"/>
+                  <w:rtl w:val="0"/>
+                </w:rPr>
+                <w:t xml:space="preserve">Complete</w:t>
+              </w:r>
+            </w:hyperlink>
+            <w:r>
+              <w:rPr>
+                <w:rtl w:val="0"/>
+              </w:rPr>
+            </w:r>
+          </w:p>
+        </w:tc>
+        <w:tc>
+          <w:tcPr>
+            <w:shd w:fill="auto" w:val="clear"/>
+            <w:vAlign w:val="center"/>
+          </w:tcPr>
+          <w:p>
+            <w:pPr>
+              <w:widowControl w:val="1"/>
+              <w:rPr>
+                <w:rFonts w:ascii="Arial" w:cs="Arial" w:eastAsia="Arial" w:hAnsi="Arial"/>
+              </w:rPr>
+            </w:pPr>
+            <w:r>
+              <w:rPr>
+                <w:rFonts w:ascii="Arial" w:cs="Arial" w:eastAsia="Arial" w:hAnsi="Arial"/>
+                <w:rtl w:val="0"/>
+              </w:rPr>
+              <w:t xml:space="preserve">Aaron </w:t>
+            </w:r>
+          </w:p>
+        </w:tc>
+        <w:tc>
+          <w:tcPr>
+            <w:vAlign w:val="center"/>
+          </w:tcPr>
+          <w:p>
+            <w:pPr>
+              <w:widowControl w:val="1"/>
+              <w:rPr>
+                <w:rFonts w:ascii="Arial" w:cs="Arial" w:eastAsia="Arial" w:hAnsi="Arial"/>
+              </w:rPr>
+            </w:pPr>
+            <w:r>
+              <w:rPr>
+                <w:rFonts w:ascii="Arial" w:cs="Arial" w:eastAsia="Arial" w:hAnsi="Arial"/>
+                <w:rtl w:val="0"/>
+              </w:rPr>
+              <w:t xml:space="preserve">1</w:t>
+            </w:r>
+          </w:p>
+        </w:tc>
+        <w:tc>
+          <w:tcPr>
+            <w:shd w:fill="auto" w:val="clear"/>
+            <w:vAlign w:val="center"/>
+          </w:tcPr>
+          <w:p>
+            <w:pPr>
+              <w:widowControl w:val="1"/>
+              <w:rPr>
+                <w:rFonts w:ascii="Arial" w:cs="Arial" w:eastAsia="Arial" w:hAnsi="Arial"/>
+              </w:rPr>
+            </w:pPr>
+            <w:r>
+              <w:rPr>
+                <w:rFonts w:ascii="Arial" w:cs="Arial" w:eastAsia="Arial" w:hAnsi="Arial"/>
+                <w:rtl w:val="0"/>
+              </w:rPr>
+              <w:t xml:space="preserve">1</w:t>
+            </w:r>
+          </w:p>
+        </w:tc>
+        <w:tc>
+          <w:tcPr>
+            <w:shd w:fill="auto" w:val="clear"/>
+            <w:vAlign w:val="center"/>
+          </w:tcPr>
+          <w:p>
+            <w:pPr>
+              <w:widowControl w:val="1"/>
+              <w:rPr>
+                <w:rFonts w:ascii="Arial" w:cs="Arial" w:eastAsia="Arial" w:hAnsi="Arial"/>
+              </w:rPr>
+            </w:pPr>
+            <w:r>
+              <w:rPr>
+                <w:rFonts w:ascii="Arial" w:cs="Arial" w:eastAsia="Arial" w:hAnsi="Arial"/>
+                <w:rtl w:val="0"/>
+              </w:rPr>
+              <w:t xml:space="preserve">0</w:t>
             </w:r>
           </w:p>
         </w:tc>
@@ -2015,8 +3333,8 @@
         <w:spacing w:line="276" w:lineRule="auto"/>
         <w:rPr/>
         <w:sectPr>
-          <w:headerReference r:id="rId6" w:type="default"/>
-          <w:footerReference r:id="rId7" w:type="default"/>
+          <w:headerReference r:id="rId20" w:type="default"/>
+          <w:footerReference r:id="rId21" w:type="default"/>
           <w:pgSz w:h="15840" w:w="12240"/>
           <w:pgMar w:bottom="1440" w:top="1440" w:left="1440" w:right="1440" w:header="720" w:footer="720"/>
           <w:pgNumType w:start="1"/>
@@ -2210,6 +3528,12 @@
               <w:rPr>
                 <w:rtl w:val="0"/>
               </w:rPr>
+              <w:t xml:space="preserve">None</w:t>
+            </w:r>
+            <w:r>
+              <w:rPr>
+                <w:rtl w:val="0"/>
+              </w:rPr>
             </w:r>
           </w:p>
         </w:tc>
@@ -2548,6 +3872,7 @@
         <w:rPr>
           <w:rtl w:val="0"/>
         </w:rPr>
+        <w:t xml:space="preserve">Completed all key objectives in iteration</w:t>
       </w:r>
     </w:p>
     <w:p>
@@ -2574,6 +3899,7 @@
           <w:rtl w:val="0"/>
         </w:rPr>
         <w:tab/>
+        <w:t xml:space="preserve">All items were completed during the final iteration of the transition phase.</w:t>
       </w:r>
     </w:p>
     <w:p>
@@ -2599,6 +3925,7 @@
         <w:rPr>
           <w:rtl w:val="0"/>
         </w:rPr>
+        <w:t xml:space="preserve">We achieved a successful BETA UAT and gained Sponsor approval</w:t>
       </w:r>
     </w:p>
     <w:p>

</xml_diff>